<commit_message>
IC-44 generador de actas completado. Descarga sin terminar. Frontend llama a la funcion.
</commit_message>
<xml_diff>
--- a/server/middleware/ActGenerator/Acta ICSJ-XX-202X.docx
+++ b/server/middleware/ActGenerator/Acta ICSJ-XX-202X.docx
@@ -1,6 +1,6 @@
 
 <file path=word/document.xml><?xml version="1.0" encoding="utf-8"?>
-<w:document xmlns:wpc="http://schemas.microsoft.com/office/word/2010/wordprocessingCanvas" xmlns:cx="http://schemas.microsoft.com/office/drawing/2014/chartex" xmlns:cx1="http://schemas.microsoft.com/office/drawing/2015/9/8/chartex" xmlns:cx2="http://schemas.microsoft.com/office/drawing/2015/10/21/chartex" xmlns:cx3="http://schemas.microsoft.com/office/drawing/2016/5/9/chartex" xmlns:cx4="http://schemas.microsoft.com/office/drawing/2016/5/10/chartex" xmlns:cx5="http://schemas.microsoft.com/office/drawing/2016/5/11/chartex" xmlns:cx6="http://schemas.microsoft.com/office/drawing/2016/5/12/chartex" xmlns:cx7="http://schemas.microsoft.com/office/drawing/2016/5/13/chartex" xmlns:cx8="http://schemas.microsoft.com/office/drawing/2016/5/14/chartex" xmlns:mc="http://schemas.openxmlformats.org/markup-compatibility/2006" xmlns:aink="http://schemas.microsoft.com/office/drawing/2016/ink" xmlns:am3d="http://schemas.microsoft.com/office/drawing/2017/model3d" xmlns:o="urn:schemas-microsoft-com:office:office" xmlns:r="http://schemas.openxmlformats.org/officeDocument/2006/relationships" xmlns:m="http://schemas.openxmlformats.org/officeDocument/2006/math" xmlns:v="urn:schemas-microsoft-com:vml" xmlns:wp14="http://schemas.microsoft.com/office/word/2010/wordprocessingDrawing" xmlns:wp="http://schemas.openxmlformats.org/drawingml/2006/wordprocessingDrawing" xmlns:w10="urn:schemas-microsoft-com:office:word" xmlns:w="http://schemas.openxmlformats.org/wordprocessingml/2006/main" xmlns:w14="http://schemas.microsoft.com/office/word/2010/wordml" xmlns:w15="http://schemas.microsoft.com/office/word/2012/wordml" xmlns:w16cid="http://schemas.microsoft.com/office/word/2016/wordml/cid" xmlns:w16se="http://schemas.microsoft.com/office/word/2015/wordml/symex" xmlns:wpg="http://schemas.microsoft.com/office/word/2010/wordprocessingGroup" xmlns:wpi="http://schemas.microsoft.com/office/word/2010/wordprocessingInk" xmlns:wne="http://schemas.microsoft.com/office/word/2006/wordml" xmlns:wps="http://schemas.microsoft.com/office/word/2010/wordprocessingShape" mc:Ignorable="w14 w15 w16se w16cid wp14">
+<w:document xmlns:wpc="http://schemas.microsoft.com/office/word/2010/wordprocessingCanvas" xmlns:cx="http://schemas.microsoft.com/office/drawing/2014/chartex" xmlns:mc="http://schemas.openxmlformats.org/markup-compatibility/2006" xmlns:o="urn:schemas-microsoft-com:office:office" xmlns:r="http://schemas.openxmlformats.org/officeDocument/2006/relationships" xmlns:m="http://schemas.openxmlformats.org/officeDocument/2006/math" xmlns:v="urn:schemas-microsoft-com:vml" xmlns:wp14="http://schemas.microsoft.com/office/word/2010/wordprocessingDrawing" xmlns:wp="http://schemas.openxmlformats.org/drawingml/2006/wordprocessingDrawing" xmlns:w10="urn:schemas-microsoft-com:office:word" xmlns:w="http://schemas.openxmlformats.org/wordprocessingml/2006/main" xmlns:w14="http://schemas.microsoft.com/office/word/2010/wordml" xmlns:w15="http://schemas.microsoft.com/office/word/2012/wordml" xmlns:w16se="http://schemas.microsoft.com/office/word/2015/wordml/symex" xmlns:wpg="http://schemas.microsoft.com/office/word/2010/wordprocessingGroup" xmlns:wpi="http://schemas.microsoft.com/office/word/2010/wordprocessingInk" xmlns:wne="http://schemas.microsoft.com/office/word/2006/wordml" xmlns:wps="http://schemas.microsoft.com/office/word/2010/wordprocessingShape" mc:Ignorable="w14 w15 w16se wp14">
   <w:body>
     <w:p>
       <w:pPr>
@@ -19,7 +19,7 @@
           <w:szCs w:val="28"/>
           <w:lang w:val="es-CR"/>
         </w:rPr>
-        <w:t>ACTA ICSJ-SO</w:t>
+        <w:t xml:space="preserve">ACTA </w:t>
       </w:r>
       <w:r>
         <w:rPr>
@@ -28,17 +28,21 @@
           <w:szCs w:val="28"/>
           <w:lang w:val="es-CR"/>
         </w:rPr>
-        <w:t>-</w:t>
-      </w:r>
-      <w:r>
+        <w:t>{consecutivo}</w:t>
+      </w:r>
+      <w:bookmarkStart w:id="0" w:name="_GoBack"/>
+      <w:bookmarkEnd w:id="0"/>
+    </w:p>
+    <w:p>
+      <w:pPr>
+        <w:pStyle w:val="Ttulo"/>
         <w:rPr>
           <w:rFonts w:ascii="Times New Roman" w:hAnsi="Times New Roman"/>
           <w:sz w:val="28"/>
           <w:szCs w:val="28"/>
           <w:lang w:val="es-CR"/>
         </w:rPr>
-        <w:t>xx</w:t>
-      </w:r>
+      </w:pPr>
       <w:r>
         <w:rPr>
           <w:rFonts w:ascii="Times New Roman" w:hAnsi="Times New Roman"/>
@@ -46,7 +50,7 @@
           <w:szCs w:val="28"/>
           <w:lang w:val="es-CR"/>
         </w:rPr>
-        <w:t>-202</w:t>
+        <w:t xml:space="preserve">SESIÓN </w:t>
       </w:r>
       <w:r>
         <w:rPr>
@@ -55,19 +59,19 @@
           <w:szCs w:val="28"/>
           <w:lang w:val="es-CR"/>
         </w:rPr>
-        <w:t>x</w:t>
-      </w:r>
-    </w:p>
-    <w:p>
-      <w:pPr>
-        <w:pStyle w:val="Ttulo"/>
+        <w:t>{</w:t>
+      </w:r>
+      <w:proofErr w:type="spellStart"/>
+      <w:r>
         <w:rPr>
           <w:rFonts w:ascii="Times New Roman" w:hAnsi="Times New Roman"/>
           <w:sz w:val="28"/>
           <w:szCs w:val="28"/>
           <w:lang w:val="es-CR"/>
         </w:rPr>
-      </w:pPr>
+        <w:t>tipoSesion</w:t>
+      </w:r>
+      <w:proofErr w:type="spellEnd"/>
       <w:r>
         <w:rPr>
           <w:rFonts w:ascii="Times New Roman" w:hAnsi="Times New Roman"/>
@@ -75,17 +79,7 @@
           <w:szCs w:val="28"/>
           <w:lang w:val="es-CR"/>
         </w:rPr>
-        <w:t xml:space="preserve">SESIÓN </w:t>
-      </w:r>
-      <w:r>
-        <w:rPr>
-          <w:rFonts w:ascii="Times New Roman" w:hAnsi="Times New Roman"/>
-          <w:sz w:val="28"/>
-          <w:szCs w:val="28"/>
-          <w:highlight w:val="yellow"/>
-          <w:lang w:val="es-CR"/>
-        </w:rPr>
-        <w:t>ORDINARIA</w:t>
+        <w:t>}</w:t>
       </w:r>
     </w:p>
     <w:p>
@@ -116,97 +110,51 @@
         <w:rPr>
           <w:lang w:val="es-CR"/>
         </w:rPr>
-        <w:t>O</w:t>
-      </w:r>
+        <w:t>{</w:t>
+      </w:r>
+      <w:proofErr w:type="spellStart"/>
       <w:r>
         <w:rPr>
           <w:lang w:val="es-CR"/>
         </w:rPr>
-        <w:t xml:space="preserve">rdinaria celebrada el </w:t>
-      </w:r>
-      <w:proofErr w:type="spellStart"/>
+        <w:t>tipoSesion</w:t>
+      </w:r>
+      <w:proofErr w:type="spellEnd"/>
       <w:r>
         <w:rPr>
           <w:lang w:val="es-CR"/>
         </w:rPr>
-        <w:t>xx</w:t>
-      </w:r>
-      <w:proofErr w:type="spellEnd"/>
+        <w:t xml:space="preserve">} </w:t>
+      </w:r>
       <w:r>
         <w:rPr>
           <w:lang w:val="es-CR"/>
         </w:rPr>
-        <w:t xml:space="preserve"> de </w:t>
+        <w:t xml:space="preserve">celebrada el </w:t>
       </w:r>
       <w:r>
         <w:rPr>
           <w:lang w:val="es-CR"/>
         </w:rPr>
-        <w:t>xxx</w:t>
+        <w:t>{fecha}</w:t>
       </w:r>
       <w:r>
         <w:rPr>
           <w:lang w:val="es-CR"/>
         </w:rPr>
-        <w:t xml:space="preserve"> de 202</w:t>
+        <w:t xml:space="preserve"> a las </w:t>
       </w:r>
       <w:r>
         <w:rPr>
           <w:lang w:val="es-CR"/>
         </w:rPr>
-        <w:t>x</w:t>
+        <w:t>{hora}</w:t>
       </w:r>
       <w:r>
         <w:rPr>
           <w:lang w:val="es-CR"/>
         </w:rPr>
-        <w:t xml:space="preserve"> a las </w:t>
-      </w:r>
-      <w:proofErr w:type="spellStart"/>
-      <w:proofErr w:type="gramStart"/>
-      <w:r>
-        <w:rPr>
-          <w:lang w:val="es-CR"/>
-        </w:rPr>
-        <w:t>xx</w:t>
-      </w:r>
-      <w:r>
-        <w:rPr>
-          <w:lang w:val="es-CR"/>
-        </w:rPr>
-        <w:t>:</w:t>
-      </w:r>
-      <w:r>
-        <w:rPr>
-          <w:lang w:val="es-CR"/>
-        </w:rPr>
-        <w:t>xx</w:t>
-      </w:r>
-      <w:proofErr w:type="spellEnd"/>
-      <w:proofErr w:type="gramEnd"/>
-      <w:r>
-        <w:rPr>
-          <w:lang w:val="es-CR"/>
-        </w:rPr>
         <w:t xml:space="preserve"> </w:t>
-      </w:r>
-      <w:r>
-        <w:rPr>
-          <w:lang w:val="es-CR"/>
-        </w:rPr>
-        <w:t>a</w:t>
-      </w:r>
-      <w:r>
-        <w:rPr>
-          <w:lang w:val="es-CR"/>
-        </w:rPr>
-        <w:t>.</w:t>
-      </w:r>
-      <w:r>
-        <w:rPr>
-          <w:lang w:val="es-CR"/>
-        </w:rPr>
-        <w:t xml:space="preserve">m. </w:t>
       </w:r>
       <w:r>
         <w:rPr>
@@ -941,7 +889,6 @@
           <w:lang w:val="es-MX"/>
         </w:rPr>
       </w:pPr>
-      <w:proofErr w:type="spellStart"/>
       <w:r>
         <w:rPr>
           <w:b w:val="0"/>
@@ -950,7 +897,6 @@
         </w:rPr>
         <w:t>xxx</w:t>
       </w:r>
-      <w:proofErr w:type="spellEnd"/>
     </w:p>
     <w:p>
       <w:pPr>
@@ -968,7 +914,6 @@
           <w:lang w:val="es-MX"/>
         </w:rPr>
       </w:pPr>
-      <w:proofErr w:type="spellStart"/>
       <w:r>
         <w:rPr>
           <w:rFonts w:ascii="Times New Roman" w:hAnsi="Times New Roman"/>
@@ -978,7 +923,6 @@
         </w:rPr>
         <w:t>xxx</w:t>
       </w:r>
-      <w:proofErr w:type="spellEnd"/>
     </w:p>
     <w:p>
       <w:pPr>
@@ -1012,7 +956,6 @@
           <w:lang w:val="es-MX"/>
         </w:rPr>
       </w:pPr>
-      <w:proofErr w:type="spellStart"/>
       <w:r>
         <w:rPr>
           <w:rFonts w:ascii="Times New Roman" w:hAnsi="Times New Roman"/>
@@ -1022,7 +965,6 @@
         </w:rPr>
         <w:t>xx</w:t>
       </w:r>
-      <w:proofErr w:type="spellEnd"/>
     </w:p>
     <w:p>
       <w:pPr>
@@ -1035,14 +977,12 @@
           <w:lang w:val="es-MX"/>
         </w:rPr>
       </w:pPr>
-      <w:proofErr w:type="spellStart"/>
       <w:r>
         <w:rPr>
           <w:lang w:val="es-MX"/>
         </w:rPr>
         <w:t>xx</w:t>
       </w:r>
-      <w:proofErr w:type="spellEnd"/>
     </w:p>
     <w:p>
       <w:pPr>
@@ -1598,7 +1538,21 @@
               <w:rPr>
                 <w:color w:val="000000"/>
               </w:rPr>
-              <w:t xml:space="preserve"> en contra:</w:t>
+              <w:t xml:space="preserve"> </w:t>
+            </w:r>
+            <w:proofErr w:type="spellStart"/>
+            <w:r>
+              <w:rPr>
+                <w:color w:val="000000"/>
+              </w:rPr>
+              <w:t>en</w:t>
+            </w:r>
+            <w:proofErr w:type="spellEnd"/>
+            <w:r>
+              <w:rPr>
+                <w:color w:val="000000"/>
+              </w:rPr>
+              <w:t xml:space="preserve"> contra:</w:t>
             </w:r>
           </w:p>
         </w:tc>
@@ -1812,14 +1766,12 @@
         </w:rPr>
         <w:t xml:space="preserve"> </w:t>
       </w:r>
-      <w:proofErr w:type="spellStart"/>
       <w:r>
         <w:rPr>
           <w:lang w:val="es-MX"/>
         </w:rPr>
         <w:t>xxx</w:t>
       </w:r>
-      <w:proofErr w:type="spellEnd"/>
     </w:p>
     <w:p>
       <w:pPr>
@@ -1963,14 +1915,12 @@
         </w:rPr>
         <w:t xml:space="preserve"> </w:t>
       </w:r>
-      <w:proofErr w:type="spellStart"/>
       <w:r>
         <w:rPr>
           <w:lang w:val="es-MX"/>
         </w:rPr>
         <w:t>xx</w:t>
       </w:r>
-      <w:proofErr w:type="spellEnd"/>
     </w:p>
     <w:p>
       <w:pPr>
@@ -2094,7 +2044,6 @@
           <w:lang w:val="es-MX"/>
         </w:rPr>
       </w:pPr>
-      <w:proofErr w:type="spellStart"/>
       <w:r>
         <w:rPr>
           <w:rFonts w:ascii="Times New Roman" w:eastAsia="Times New Roman" w:hAnsi="Times New Roman"/>
@@ -2106,7 +2055,6 @@
         </w:rPr>
         <w:t>xx</w:t>
       </w:r>
-      <w:proofErr w:type="spellEnd"/>
     </w:p>
     <w:p>
       <w:pPr>
@@ -2261,7 +2209,21 @@
               <w:rPr>
                 <w:color w:val="000000"/>
               </w:rPr>
-              <w:t xml:space="preserve"> en contra:</w:t>
+              <w:t xml:space="preserve"> </w:t>
+            </w:r>
+            <w:proofErr w:type="spellStart"/>
+            <w:r>
+              <w:rPr>
+                <w:color w:val="000000"/>
+              </w:rPr>
+              <w:t>en</w:t>
+            </w:r>
+            <w:proofErr w:type="spellEnd"/>
+            <w:r>
+              <w:rPr>
+                <w:color w:val="000000"/>
+              </w:rPr>
+              <w:t xml:space="preserve"> contra:</w:t>
             </w:r>
           </w:p>
         </w:tc>
@@ -2389,14 +2351,12 @@
         </w:rPr>
         <w:t xml:space="preserve"> </w:t>
       </w:r>
-      <w:proofErr w:type="spellStart"/>
       <w:r>
         <w:rPr>
           <w:lang w:val="es-MX"/>
         </w:rPr>
         <w:t>xxx</w:t>
       </w:r>
-      <w:proofErr w:type="spellEnd"/>
     </w:p>
     <w:p>
       <w:pPr>
@@ -2590,12 +2550,11 @@
           <w:lang w:eastAsia="es-CR"/>
         </w:rPr>
       </w:pPr>
-      <w:bookmarkStart w:id="0" w:name="_GoBack"/>
       <w:r>
         <w:rPr>
           <w:bCs/>
           <w:noProof/>
-          <w:lang w:eastAsia="es-CR"/>
+          <w:lang w:val="en-US" w:eastAsia="ja-JP"/>
         </w:rPr>
         <w:drawing>
           <wp:inline distT="0" distB="0" distL="0" distR="0" wp14:anchorId="3ACE850C" wp14:editId="59ACF221">
@@ -2643,7 +2602,6 @@
           </wp:inline>
         </w:drawing>
       </w:r>
-      <w:bookmarkEnd w:id="0"/>
     </w:p>
     <w:p>
       <w:pPr>
@@ -2964,7 +2922,7 @@
 </file>
 
 <file path=word/endnotes.xml><?xml version="1.0" encoding="utf-8"?>
-<w:endnotes xmlns:wpc="http://schemas.microsoft.com/office/word/2010/wordprocessingCanvas" xmlns:cx="http://schemas.microsoft.com/office/drawing/2014/chartex" xmlns:cx1="http://schemas.microsoft.com/office/drawing/2015/9/8/chartex" xmlns:cx2="http://schemas.microsoft.com/office/drawing/2015/10/21/chartex" xmlns:cx3="http://schemas.microsoft.com/office/drawing/2016/5/9/chartex" xmlns:cx4="http://schemas.microsoft.com/office/drawing/2016/5/10/chartex" xmlns:cx5="http://schemas.microsoft.com/office/drawing/2016/5/11/chartex" xmlns:cx6="http://schemas.microsoft.com/office/drawing/2016/5/12/chartex" xmlns:cx7="http://schemas.microsoft.com/office/drawing/2016/5/13/chartex" xmlns:cx8="http://schemas.microsoft.com/office/drawing/2016/5/14/chartex" xmlns:mc="http://schemas.openxmlformats.org/markup-compatibility/2006" xmlns:aink="http://schemas.microsoft.com/office/drawing/2016/ink" xmlns:am3d="http://schemas.microsoft.com/office/drawing/2017/model3d" xmlns:o="urn:schemas-microsoft-com:office:office" xmlns:r="http://schemas.openxmlformats.org/officeDocument/2006/relationships" xmlns:m="http://schemas.openxmlformats.org/officeDocument/2006/math" xmlns:v="urn:schemas-microsoft-com:vml" xmlns:wp14="http://schemas.microsoft.com/office/word/2010/wordprocessingDrawing" xmlns:wp="http://schemas.openxmlformats.org/drawingml/2006/wordprocessingDrawing" xmlns:w10="urn:schemas-microsoft-com:office:word" xmlns:w="http://schemas.openxmlformats.org/wordprocessingml/2006/main" xmlns:w14="http://schemas.microsoft.com/office/word/2010/wordml" xmlns:w15="http://schemas.microsoft.com/office/word/2012/wordml" xmlns:w16cid="http://schemas.microsoft.com/office/word/2016/wordml/cid" xmlns:w16se="http://schemas.microsoft.com/office/word/2015/wordml/symex" xmlns:wpg="http://schemas.microsoft.com/office/word/2010/wordprocessingGroup" xmlns:wpi="http://schemas.microsoft.com/office/word/2010/wordprocessingInk" xmlns:wne="http://schemas.microsoft.com/office/word/2006/wordml" xmlns:wps="http://schemas.microsoft.com/office/word/2010/wordprocessingShape" mc:Ignorable="w14 w15 w16se w16cid wp14">
+<w:endnotes xmlns:wpc="http://schemas.microsoft.com/office/word/2010/wordprocessingCanvas" xmlns:cx="http://schemas.microsoft.com/office/drawing/2014/chartex" xmlns:mc="http://schemas.openxmlformats.org/markup-compatibility/2006" xmlns:o="urn:schemas-microsoft-com:office:office" xmlns:r="http://schemas.openxmlformats.org/officeDocument/2006/relationships" xmlns:m="http://schemas.openxmlformats.org/officeDocument/2006/math" xmlns:v="urn:schemas-microsoft-com:vml" xmlns:wp14="http://schemas.microsoft.com/office/word/2010/wordprocessingDrawing" xmlns:wp="http://schemas.openxmlformats.org/drawingml/2006/wordprocessingDrawing" xmlns:w10="urn:schemas-microsoft-com:office:word" xmlns:w="http://schemas.openxmlformats.org/wordprocessingml/2006/main" xmlns:w14="http://schemas.microsoft.com/office/word/2010/wordml" xmlns:w15="http://schemas.microsoft.com/office/word/2012/wordml" xmlns:w16se="http://schemas.microsoft.com/office/word/2015/wordml/symex" xmlns:wpg="http://schemas.microsoft.com/office/word/2010/wordprocessingGroup" xmlns:wpi="http://schemas.microsoft.com/office/word/2010/wordprocessingInk" xmlns:wne="http://schemas.microsoft.com/office/word/2006/wordml" xmlns:wps="http://schemas.microsoft.com/office/word/2010/wordprocessingShape" mc:Ignorable="w14 w15 w16se wp14">
   <w:endnote w:type="separator" w:id="-1">
     <w:p>
       <w:r>
@@ -2983,7 +2941,7 @@
 </file>
 
 <file path=word/footer1.xml><?xml version="1.0" encoding="utf-8"?>
-<w:ftr xmlns:wpc="http://schemas.microsoft.com/office/word/2010/wordprocessingCanvas" xmlns:cx="http://schemas.microsoft.com/office/drawing/2014/chartex" xmlns:cx1="http://schemas.microsoft.com/office/drawing/2015/9/8/chartex" xmlns:cx2="http://schemas.microsoft.com/office/drawing/2015/10/21/chartex" xmlns:cx3="http://schemas.microsoft.com/office/drawing/2016/5/9/chartex" xmlns:cx4="http://schemas.microsoft.com/office/drawing/2016/5/10/chartex" xmlns:cx5="http://schemas.microsoft.com/office/drawing/2016/5/11/chartex" xmlns:cx6="http://schemas.microsoft.com/office/drawing/2016/5/12/chartex" xmlns:cx7="http://schemas.microsoft.com/office/drawing/2016/5/13/chartex" xmlns:cx8="http://schemas.microsoft.com/office/drawing/2016/5/14/chartex" xmlns:mc="http://schemas.openxmlformats.org/markup-compatibility/2006" xmlns:aink="http://schemas.microsoft.com/office/drawing/2016/ink" xmlns:am3d="http://schemas.microsoft.com/office/drawing/2017/model3d" xmlns:o="urn:schemas-microsoft-com:office:office" xmlns:r="http://schemas.openxmlformats.org/officeDocument/2006/relationships" xmlns:m="http://schemas.openxmlformats.org/officeDocument/2006/math" xmlns:v="urn:schemas-microsoft-com:vml" xmlns:wp14="http://schemas.microsoft.com/office/word/2010/wordprocessingDrawing" xmlns:wp="http://schemas.openxmlformats.org/drawingml/2006/wordprocessingDrawing" xmlns:w10="urn:schemas-microsoft-com:office:word" xmlns:w="http://schemas.openxmlformats.org/wordprocessingml/2006/main" xmlns:w14="http://schemas.microsoft.com/office/word/2010/wordml" xmlns:w15="http://schemas.microsoft.com/office/word/2012/wordml" xmlns:w16cid="http://schemas.microsoft.com/office/word/2016/wordml/cid" xmlns:w16se="http://schemas.microsoft.com/office/word/2015/wordml/symex" xmlns:wpg="http://schemas.microsoft.com/office/word/2010/wordprocessingGroup" xmlns:wpi="http://schemas.microsoft.com/office/word/2010/wordprocessingInk" xmlns:wne="http://schemas.microsoft.com/office/word/2006/wordml" xmlns:wps="http://schemas.microsoft.com/office/word/2010/wordprocessingShape" mc:Ignorable="w14 w15 w16se w16cid wp14">
+<w:ftr xmlns:wpc="http://schemas.microsoft.com/office/word/2010/wordprocessingCanvas" xmlns:cx="http://schemas.microsoft.com/office/drawing/2014/chartex" xmlns:mc="http://schemas.openxmlformats.org/markup-compatibility/2006" xmlns:o="urn:schemas-microsoft-com:office:office" xmlns:r="http://schemas.openxmlformats.org/officeDocument/2006/relationships" xmlns:m="http://schemas.openxmlformats.org/officeDocument/2006/math" xmlns:v="urn:schemas-microsoft-com:vml" xmlns:wp14="http://schemas.microsoft.com/office/word/2010/wordprocessingDrawing" xmlns:wp="http://schemas.openxmlformats.org/drawingml/2006/wordprocessingDrawing" xmlns:w10="urn:schemas-microsoft-com:office:word" xmlns:w="http://schemas.openxmlformats.org/wordprocessingml/2006/main" xmlns:w14="http://schemas.microsoft.com/office/word/2010/wordml" xmlns:w15="http://schemas.microsoft.com/office/word/2012/wordml" xmlns:w16se="http://schemas.microsoft.com/office/word/2015/wordml/symex" xmlns:wpg="http://schemas.microsoft.com/office/word/2010/wordprocessingGroup" xmlns:wpi="http://schemas.microsoft.com/office/word/2010/wordprocessingInk" xmlns:wne="http://schemas.microsoft.com/office/word/2006/wordml" xmlns:wps="http://schemas.microsoft.com/office/word/2010/wordprocessingShape" mc:Ignorable="w14 w15 w16se wp14">
   <w:sdt>
     <w:sdtPr>
       <w:id w:val="1897627221"/>
@@ -3094,7 +3052,7 @@
                 <w:bCs/>
                 <w:noProof/>
               </w:rPr>
-              <w:t>9</w:t>
+              <w:t>6</w:t>
             </w:r>
             <w:r>
               <w:rPr>
@@ -3119,7 +3077,7 @@
 </file>
 
 <file path=word/footer2.xml><?xml version="1.0" encoding="utf-8"?>
-<w:ftr xmlns:wpc="http://schemas.microsoft.com/office/word/2010/wordprocessingCanvas" xmlns:cx="http://schemas.microsoft.com/office/drawing/2014/chartex" xmlns:cx1="http://schemas.microsoft.com/office/drawing/2015/9/8/chartex" xmlns:cx2="http://schemas.microsoft.com/office/drawing/2015/10/21/chartex" xmlns:cx3="http://schemas.microsoft.com/office/drawing/2016/5/9/chartex" xmlns:cx4="http://schemas.microsoft.com/office/drawing/2016/5/10/chartex" xmlns:cx5="http://schemas.microsoft.com/office/drawing/2016/5/11/chartex" xmlns:cx6="http://schemas.microsoft.com/office/drawing/2016/5/12/chartex" xmlns:cx7="http://schemas.microsoft.com/office/drawing/2016/5/13/chartex" xmlns:cx8="http://schemas.microsoft.com/office/drawing/2016/5/14/chartex" xmlns:mc="http://schemas.openxmlformats.org/markup-compatibility/2006" xmlns:aink="http://schemas.microsoft.com/office/drawing/2016/ink" xmlns:am3d="http://schemas.microsoft.com/office/drawing/2017/model3d" xmlns:o="urn:schemas-microsoft-com:office:office" xmlns:r="http://schemas.openxmlformats.org/officeDocument/2006/relationships" xmlns:m="http://schemas.openxmlformats.org/officeDocument/2006/math" xmlns:v="urn:schemas-microsoft-com:vml" xmlns:wp14="http://schemas.microsoft.com/office/word/2010/wordprocessingDrawing" xmlns:wp="http://schemas.openxmlformats.org/drawingml/2006/wordprocessingDrawing" xmlns:w10="urn:schemas-microsoft-com:office:word" xmlns:w="http://schemas.openxmlformats.org/wordprocessingml/2006/main" xmlns:w14="http://schemas.microsoft.com/office/word/2010/wordml" xmlns:w15="http://schemas.microsoft.com/office/word/2012/wordml" xmlns:w16cid="http://schemas.microsoft.com/office/word/2016/wordml/cid" xmlns:w16se="http://schemas.microsoft.com/office/word/2015/wordml/symex" xmlns:wpg="http://schemas.microsoft.com/office/word/2010/wordprocessingGroup" xmlns:wpi="http://schemas.microsoft.com/office/word/2010/wordprocessingInk" xmlns:wne="http://schemas.microsoft.com/office/word/2006/wordml" xmlns:wps="http://schemas.microsoft.com/office/word/2010/wordprocessingShape" mc:Ignorable="w14 w15 w16se w16cid wp14">
+<w:ftr xmlns:wpc="http://schemas.microsoft.com/office/word/2010/wordprocessingCanvas" xmlns:cx="http://schemas.microsoft.com/office/drawing/2014/chartex" xmlns:mc="http://schemas.openxmlformats.org/markup-compatibility/2006" xmlns:o="urn:schemas-microsoft-com:office:office" xmlns:r="http://schemas.openxmlformats.org/officeDocument/2006/relationships" xmlns:m="http://schemas.openxmlformats.org/officeDocument/2006/math" xmlns:v="urn:schemas-microsoft-com:vml" xmlns:wp14="http://schemas.microsoft.com/office/word/2010/wordprocessingDrawing" xmlns:wp="http://schemas.openxmlformats.org/drawingml/2006/wordprocessingDrawing" xmlns:w10="urn:schemas-microsoft-com:office:word" xmlns:w="http://schemas.openxmlformats.org/wordprocessingml/2006/main" xmlns:w14="http://schemas.microsoft.com/office/word/2010/wordml" xmlns:w15="http://schemas.microsoft.com/office/word/2012/wordml" xmlns:w16se="http://schemas.microsoft.com/office/word/2015/wordml/symex" xmlns:wpg="http://schemas.microsoft.com/office/word/2010/wordprocessingGroup" xmlns:wpi="http://schemas.microsoft.com/office/word/2010/wordprocessingInk" xmlns:wne="http://schemas.microsoft.com/office/word/2006/wordml" xmlns:wps="http://schemas.microsoft.com/office/word/2010/wordprocessingShape" mc:Ignorable="w14 w15 w16se wp14">
   <w:sdt>
     <w:sdtPr>
       <w:id w:val="-366447267"/>
@@ -3166,7 +3124,7 @@
 </file>
 
 <file path=word/footnotes.xml><?xml version="1.0" encoding="utf-8"?>
-<w:footnotes xmlns:wpc="http://schemas.microsoft.com/office/word/2010/wordprocessingCanvas" xmlns:cx="http://schemas.microsoft.com/office/drawing/2014/chartex" xmlns:cx1="http://schemas.microsoft.com/office/drawing/2015/9/8/chartex" xmlns:cx2="http://schemas.microsoft.com/office/drawing/2015/10/21/chartex" xmlns:cx3="http://schemas.microsoft.com/office/drawing/2016/5/9/chartex" xmlns:cx4="http://schemas.microsoft.com/office/drawing/2016/5/10/chartex" xmlns:cx5="http://schemas.microsoft.com/office/drawing/2016/5/11/chartex" xmlns:cx6="http://schemas.microsoft.com/office/drawing/2016/5/12/chartex" xmlns:cx7="http://schemas.microsoft.com/office/drawing/2016/5/13/chartex" xmlns:cx8="http://schemas.microsoft.com/office/drawing/2016/5/14/chartex" xmlns:mc="http://schemas.openxmlformats.org/markup-compatibility/2006" xmlns:aink="http://schemas.microsoft.com/office/drawing/2016/ink" xmlns:am3d="http://schemas.microsoft.com/office/drawing/2017/model3d" xmlns:o="urn:schemas-microsoft-com:office:office" xmlns:r="http://schemas.openxmlformats.org/officeDocument/2006/relationships" xmlns:m="http://schemas.openxmlformats.org/officeDocument/2006/math" xmlns:v="urn:schemas-microsoft-com:vml" xmlns:wp14="http://schemas.microsoft.com/office/word/2010/wordprocessingDrawing" xmlns:wp="http://schemas.openxmlformats.org/drawingml/2006/wordprocessingDrawing" xmlns:w10="urn:schemas-microsoft-com:office:word" xmlns:w="http://schemas.openxmlformats.org/wordprocessingml/2006/main" xmlns:w14="http://schemas.microsoft.com/office/word/2010/wordml" xmlns:w15="http://schemas.microsoft.com/office/word/2012/wordml" xmlns:w16cid="http://schemas.microsoft.com/office/word/2016/wordml/cid" xmlns:w16se="http://schemas.microsoft.com/office/word/2015/wordml/symex" xmlns:wpg="http://schemas.microsoft.com/office/word/2010/wordprocessingGroup" xmlns:wpi="http://schemas.microsoft.com/office/word/2010/wordprocessingInk" xmlns:wne="http://schemas.microsoft.com/office/word/2006/wordml" xmlns:wps="http://schemas.microsoft.com/office/word/2010/wordprocessingShape" mc:Ignorable="w14 w15 w16se w16cid wp14">
+<w:footnotes xmlns:wpc="http://schemas.microsoft.com/office/word/2010/wordprocessingCanvas" xmlns:cx="http://schemas.microsoft.com/office/drawing/2014/chartex" xmlns:mc="http://schemas.openxmlformats.org/markup-compatibility/2006" xmlns:o="urn:schemas-microsoft-com:office:office" xmlns:r="http://schemas.openxmlformats.org/officeDocument/2006/relationships" xmlns:m="http://schemas.openxmlformats.org/officeDocument/2006/math" xmlns:v="urn:schemas-microsoft-com:vml" xmlns:wp14="http://schemas.microsoft.com/office/word/2010/wordprocessingDrawing" xmlns:wp="http://schemas.openxmlformats.org/drawingml/2006/wordprocessingDrawing" xmlns:w10="urn:schemas-microsoft-com:office:word" xmlns:w="http://schemas.openxmlformats.org/wordprocessingml/2006/main" xmlns:w14="http://schemas.microsoft.com/office/word/2010/wordml" xmlns:w15="http://schemas.microsoft.com/office/word/2012/wordml" xmlns:w16se="http://schemas.microsoft.com/office/word/2015/wordml/symex" xmlns:wpg="http://schemas.microsoft.com/office/word/2010/wordprocessingGroup" xmlns:wpi="http://schemas.microsoft.com/office/word/2010/wordprocessingInk" xmlns:wne="http://schemas.microsoft.com/office/word/2006/wordml" xmlns:wps="http://schemas.microsoft.com/office/word/2010/wordprocessingShape" mc:Ignorable="w14 w15 w16se wp14">
   <w:footnote w:type="separator" w:id="-1">
     <w:p>
       <w:r>
@@ -3185,7 +3143,7 @@
 </file>
 
 <file path=word/header1.xml><?xml version="1.0" encoding="utf-8"?>
-<w:hdr xmlns:wpc="http://schemas.microsoft.com/office/word/2010/wordprocessingCanvas" xmlns:cx="http://schemas.microsoft.com/office/drawing/2014/chartex" xmlns:cx1="http://schemas.microsoft.com/office/drawing/2015/9/8/chartex" xmlns:cx2="http://schemas.microsoft.com/office/drawing/2015/10/21/chartex" xmlns:cx3="http://schemas.microsoft.com/office/drawing/2016/5/9/chartex" xmlns:cx4="http://schemas.microsoft.com/office/drawing/2016/5/10/chartex" xmlns:cx5="http://schemas.microsoft.com/office/drawing/2016/5/11/chartex" xmlns:cx6="http://schemas.microsoft.com/office/drawing/2016/5/12/chartex" xmlns:cx7="http://schemas.microsoft.com/office/drawing/2016/5/13/chartex" xmlns:cx8="http://schemas.microsoft.com/office/drawing/2016/5/14/chartex" xmlns:mc="http://schemas.openxmlformats.org/markup-compatibility/2006" xmlns:aink="http://schemas.microsoft.com/office/drawing/2016/ink" xmlns:am3d="http://schemas.microsoft.com/office/drawing/2017/model3d" xmlns:o="urn:schemas-microsoft-com:office:office" xmlns:r="http://schemas.openxmlformats.org/officeDocument/2006/relationships" xmlns:m="http://schemas.openxmlformats.org/officeDocument/2006/math" xmlns:v="urn:schemas-microsoft-com:vml" xmlns:wp14="http://schemas.microsoft.com/office/word/2010/wordprocessingDrawing" xmlns:wp="http://schemas.openxmlformats.org/drawingml/2006/wordprocessingDrawing" xmlns:w10="urn:schemas-microsoft-com:office:word" xmlns:w="http://schemas.openxmlformats.org/wordprocessingml/2006/main" xmlns:w14="http://schemas.microsoft.com/office/word/2010/wordml" xmlns:w15="http://schemas.microsoft.com/office/word/2012/wordml" xmlns:w16cid="http://schemas.microsoft.com/office/word/2016/wordml/cid" xmlns:w16se="http://schemas.microsoft.com/office/word/2015/wordml/symex" xmlns:wpg="http://schemas.microsoft.com/office/word/2010/wordprocessingGroup" xmlns:wpi="http://schemas.microsoft.com/office/word/2010/wordprocessingInk" xmlns:wne="http://schemas.microsoft.com/office/word/2006/wordml" xmlns:wps="http://schemas.microsoft.com/office/word/2010/wordprocessingShape" mc:Ignorable="w14 w15 w16se w16cid wp14">
+<w:hdr xmlns:wpc="http://schemas.microsoft.com/office/word/2010/wordprocessingCanvas" xmlns:cx="http://schemas.microsoft.com/office/drawing/2014/chartex" xmlns:mc="http://schemas.openxmlformats.org/markup-compatibility/2006" xmlns:o="urn:schemas-microsoft-com:office:office" xmlns:r="http://schemas.openxmlformats.org/officeDocument/2006/relationships" xmlns:m="http://schemas.openxmlformats.org/officeDocument/2006/math" xmlns:v="urn:schemas-microsoft-com:vml" xmlns:wp14="http://schemas.microsoft.com/office/word/2010/wordprocessingDrawing" xmlns:wp="http://schemas.openxmlformats.org/drawingml/2006/wordprocessingDrawing" xmlns:w10="urn:schemas-microsoft-com:office:word" xmlns:w="http://schemas.openxmlformats.org/wordprocessingml/2006/main" xmlns:w14="http://schemas.microsoft.com/office/word/2010/wordml" xmlns:w15="http://schemas.microsoft.com/office/word/2012/wordml" xmlns:w16se="http://schemas.microsoft.com/office/word/2015/wordml/symex" xmlns:wpg="http://schemas.microsoft.com/office/word/2010/wordprocessingGroup" xmlns:wpi="http://schemas.microsoft.com/office/word/2010/wordprocessingInk" xmlns:wne="http://schemas.microsoft.com/office/word/2006/wordml" xmlns:wps="http://schemas.microsoft.com/office/word/2010/wordprocessingShape" mc:Ignorable="w14 w15 w16se wp14">
   <w:p>
     <w:pPr>
       <w:pStyle w:val="Encabezado"/>
@@ -3243,7 +3201,7 @@
         <w:szCs w:val="18"/>
         <w:lang w:val="es-EC"/>
       </w:rPr>
-      <w:t>Acta ICSJ-</w:t>
+      <w:t xml:space="preserve">Acta </w:t>
     </w:r>
     <w:r>
       <w:rPr>
@@ -3251,7 +3209,7 @@
         <w:szCs w:val="18"/>
         <w:lang w:val="es-EC"/>
       </w:rPr>
-      <w:t>xx</w:t>
+      <w:t>{consecutivo}</w:t>
     </w:r>
     <w:r>
       <w:rPr>
@@ -3259,7 +3217,7 @@
         <w:szCs w:val="18"/>
         <w:lang w:val="es-EC"/>
       </w:rPr>
-      <w:t>-202</w:t>
+      <w:t xml:space="preserve">-Sesión </w:t>
     </w:r>
     <w:r>
       <w:rPr>
@@ -3267,24 +3225,25 @@
         <w:szCs w:val="18"/>
         <w:lang w:val="es-EC"/>
       </w:rPr>
-      <w:t>x</w:t>
+      <w:t>{</w:t>
     </w:r>
+    <w:proofErr w:type="spellStart"/>
     <w:r>
       <w:rPr>
         <w:sz w:val="18"/>
         <w:szCs w:val="18"/>
         <w:lang w:val="es-EC"/>
       </w:rPr>
-      <w:t xml:space="preserve">-Sesión </w:t>
+      <w:t>tipoSesion</w:t>
     </w:r>
+    <w:proofErr w:type="spellEnd"/>
     <w:r>
       <w:rPr>
         <w:sz w:val="18"/>
         <w:szCs w:val="18"/>
-        <w:highlight w:val="yellow"/>
         <w:lang w:val="es-EC"/>
       </w:rPr>
-      <w:t>Ordinaria</w:t>
+      <w:t>}</w:t>
     </w:r>
   </w:p>
   <w:p>
@@ -3321,7 +3280,7 @@
 </file>
 
 <file path=word/numbering.xml><?xml version="1.0" encoding="utf-8"?>
-<w:numbering xmlns:wpc="http://schemas.microsoft.com/office/word/2010/wordprocessingCanvas" xmlns:cx="http://schemas.microsoft.com/office/drawing/2014/chartex" xmlns:cx1="http://schemas.microsoft.com/office/drawing/2015/9/8/chartex" xmlns:cx2="http://schemas.microsoft.com/office/drawing/2015/10/21/chartex" xmlns:cx3="http://schemas.microsoft.com/office/drawing/2016/5/9/chartex" xmlns:cx4="http://schemas.microsoft.com/office/drawing/2016/5/10/chartex" xmlns:cx5="http://schemas.microsoft.com/office/drawing/2016/5/11/chartex" xmlns:cx6="http://schemas.microsoft.com/office/drawing/2016/5/12/chartex" xmlns:cx7="http://schemas.microsoft.com/office/drawing/2016/5/13/chartex" xmlns:cx8="http://schemas.microsoft.com/office/drawing/2016/5/14/chartex" xmlns:mc="http://schemas.openxmlformats.org/markup-compatibility/2006" xmlns:aink="http://schemas.microsoft.com/office/drawing/2016/ink" xmlns:am3d="http://schemas.microsoft.com/office/drawing/2017/model3d" xmlns:o="urn:schemas-microsoft-com:office:office" xmlns:r="http://schemas.openxmlformats.org/officeDocument/2006/relationships" xmlns:m="http://schemas.openxmlformats.org/officeDocument/2006/math" xmlns:v="urn:schemas-microsoft-com:vml" xmlns:wp14="http://schemas.microsoft.com/office/word/2010/wordprocessingDrawing" xmlns:wp="http://schemas.openxmlformats.org/drawingml/2006/wordprocessingDrawing" xmlns:w10="urn:schemas-microsoft-com:office:word" xmlns:w="http://schemas.openxmlformats.org/wordprocessingml/2006/main" xmlns:w14="http://schemas.microsoft.com/office/word/2010/wordml" xmlns:w15="http://schemas.microsoft.com/office/word/2012/wordml" xmlns:w16cid="http://schemas.microsoft.com/office/word/2016/wordml/cid" xmlns:w16se="http://schemas.microsoft.com/office/word/2015/wordml/symex" xmlns:wpg="http://schemas.microsoft.com/office/word/2010/wordprocessingGroup" xmlns:wpi="http://schemas.microsoft.com/office/word/2010/wordprocessingInk" xmlns:wne="http://schemas.microsoft.com/office/word/2006/wordml" xmlns:wps="http://schemas.microsoft.com/office/word/2010/wordprocessingShape" mc:Ignorable="w14 w15 w16se w16cid wp14">
+<w:numbering xmlns:wpc="http://schemas.microsoft.com/office/word/2010/wordprocessingCanvas" xmlns:cx="http://schemas.microsoft.com/office/drawing/2014/chartex" xmlns:mc="http://schemas.openxmlformats.org/markup-compatibility/2006" xmlns:o="urn:schemas-microsoft-com:office:office" xmlns:r="http://schemas.openxmlformats.org/officeDocument/2006/relationships" xmlns:m="http://schemas.openxmlformats.org/officeDocument/2006/math" xmlns:v="urn:schemas-microsoft-com:vml" xmlns:wp14="http://schemas.microsoft.com/office/word/2010/wordprocessingDrawing" xmlns:wp="http://schemas.openxmlformats.org/drawingml/2006/wordprocessingDrawing" xmlns:w10="urn:schemas-microsoft-com:office:word" xmlns:w="http://schemas.openxmlformats.org/wordprocessingml/2006/main" xmlns:w14="http://schemas.microsoft.com/office/word/2010/wordml" xmlns:w15="http://schemas.microsoft.com/office/word/2012/wordml" xmlns:w16se="http://schemas.microsoft.com/office/word/2015/wordml/symex" xmlns:wpg="http://schemas.microsoft.com/office/word/2010/wordprocessingGroup" xmlns:wpi="http://schemas.microsoft.com/office/word/2010/wordprocessingInk" xmlns:wne="http://schemas.microsoft.com/office/word/2006/wordml" xmlns:wps="http://schemas.microsoft.com/office/word/2010/wordprocessingShape" mc:Ignorable="w14 w15 w16se wp14">
   <w:abstractNum w:abstractNumId="0" w15:restartNumberingAfterBreak="0">
     <w:nsid w:val="86E88007"/>
     <w:multiLevelType w:val="hybridMultilevel"/>
@@ -8635,7 +8594,7 @@
 </file>
 
 <file path=word/styles.xml><?xml version="1.0" encoding="utf-8"?>
-<w:styles xmlns:mc="http://schemas.openxmlformats.org/markup-compatibility/2006" xmlns:r="http://schemas.openxmlformats.org/officeDocument/2006/relationships" xmlns:w="http://schemas.openxmlformats.org/wordprocessingml/2006/main" xmlns:w14="http://schemas.microsoft.com/office/word/2010/wordml" xmlns:w15="http://schemas.microsoft.com/office/word/2012/wordml" xmlns:w16cid="http://schemas.microsoft.com/office/word/2016/wordml/cid" xmlns:w16se="http://schemas.microsoft.com/office/word/2015/wordml/symex" mc:Ignorable="w14 w15 w16se w16cid">
+<w:styles xmlns:mc="http://schemas.openxmlformats.org/markup-compatibility/2006" xmlns:r="http://schemas.openxmlformats.org/officeDocument/2006/relationships" xmlns:w="http://schemas.openxmlformats.org/wordprocessingml/2006/main" xmlns:w14="http://schemas.microsoft.com/office/word/2010/wordml" xmlns:w15="http://schemas.microsoft.com/office/word/2012/wordml" xmlns:w16se="http://schemas.microsoft.com/office/word/2015/wordml/symex" mc:Ignorable="w14 w15 w16se">
   <w:docDefaults>
     <w:rPrDefault>
       <w:rPr>
@@ -8651,7 +8610,7 @@
       </w:pPr>
     </w:pPrDefault>
   </w:docDefaults>
-  <w:latentStyles w:defLockedState="0" w:defUIPriority="99" w:defSemiHidden="0" w:defUnhideWhenUsed="0" w:defQFormat="0" w:count="375">
+  <w:latentStyles w:defLockedState="0" w:defUIPriority="99" w:defSemiHidden="0" w:defUnhideWhenUsed="0" w:defQFormat="0" w:count="371">
     <w:lsdException w:name="Normal" w:uiPriority="0" w:qFormat="1"/>
     <w:lsdException w:name="heading 1" w:uiPriority="9" w:qFormat="1"/>
     <w:lsdException w:name="heading 2" w:semiHidden="1" w:uiPriority="9" w:unhideWhenUsed="1" w:qFormat="1"/>
@@ -9023,10 +8982,6 @@
     <w:lsdException w:name="List Table 5 Dark Accent 6" w:uiPriority="50"/>
     <w:lsdException w:name="List Table 6 Colorful Accent 6" w:uiPriority="51"/>
     <w:lsdException w:name="List Table 7 Colorful Accent 6" w:uiPriority="52"/>
-    <w:lsdException w:name="Mention" w:semiHidden="1" w:unhideWhenUsed="1"/>
-    <w:lsdException w:name="Smart Hyperlink" w:semiHidden="1" w:unhideWhenUsed="1"/>
-    <w:lsdException w:name="Hashtag" w:semiHidden="1" w:unhideWhenUsed="1"/>
-    <w:lsdException w:name="Unresolved Mention" w:semiHidden="1" w:unhideWhenUsed="1"/>
   </w:latentStyles>
   <w:style w:type="paragraph" w:default="1" w:styleId="Normal">
     <w:name w:val="Normal"/>
@@ -10047,21 +10002,6 @@
 </file>
 
 <file path=customXml/item1.xml><?xml version="1.0" encoding="utf-8"?>
-<p:properties xmlns:p="http://schemas.microsoft.com/office/2006/metadata/properties" xmlns:xsi="http://www.w3.org/2001/XMLSchema-instance" xmlns:pc="http://schemas.microsoft.com/office/infopath/2007/PartnerControls">
-  <documentManagement/>
-</p:properties>
-</file>
-
-<file path=customXml/item2.xml><?xml version="1.0" encoding="utf-8"?>
-<?mso-contentType ?>
-<FormTemplates xmlns="http://schemas.microsoft.com/sharepoint/v3/contenttype/forms">
-  <Display>DocumentLibraryForm</Display>
-  <Edit>DocumentLibraryForm</Edit>
-  <New>DocumentLibraryForm</New>
-</FormTemplates>
-</file>
-
-<file path=customXml/item3.xml><?xml version="1.0" encoding="utf-8"?>
 <ct:contentTypeSchema xmlns:ct="http://schemas.microsoft.com/office/2006/metadata/contentType" xmlns:ma="http://schemas.microsoft.com/office/2006/metadata/properties/metaAttributes" ct:_="" ma:_="" ma:contentTypeName="Documento" ma:contentTypeID="0x0101001DAFAB72B11A8841BB4C9719408B0024" ma:contentTypeVersion="13" ma:contentTypeDescription="Crear nuevo documento." ma:contentTypeScope="" ma:versionID="2ff38d6eb3da1cbd5a7e1526ef8cc37d">
   <xsd:schema xmlns:xsd="http://www.w3.org/2001/XMLSchema" xmlns:xs="http://www.w3.org/2001/XMLSchema" xmlns:p="http://schemas.microsoft.com/office/2006/metadata/properties" xmlns:ns3="5efee8aa-3388-4072-ad52-ddb68a0c1c80" xmlns:ns4="47562841-78c1-4b44-a16c-8a242845c2e3" targetNamespace="http://schemas.microsoft.com/office/2006/metadata/properties" ma:root="true" ma:fieldsID="a941c1ca70c9bb1de421b279fcf88f6b" ns3:_="" ns4:_="">
     <xsd:import namespace="5efee8aa-3388-4072-ad52-ddb68a0c1c80"/>
@@ -10284,36 +10224,26 @@
 </ct:contentTypeSchema>
 </file>
 
+<file path=customXml/item2.xml><?xml version="1.0" encoding="utf-8"?>
+<?mso-contentType ?>
+<FormTemplates xmlns="http://schemas.microsoft.com/sharepoint/v3/contenttype/forms">
+  <Display>DocumentLibraryForm</Display>
+  <Edit>DocumentLibraryForm</Edit>
+  <New>DocumentLibraryForm</New>
+</FormTemplates>
+</file>
+
+<file path=customXml/item3.xml><?xml version="1.0" encoding="utf-8"?>
+<p:properties xmlns:p="http://schemas.microsoft.com/office/2006/metadata/properties" xmlns:xsi="http://www.w3.org/2001/XMLSchema-instance" xmlns:pc="http://schemas.microsoft.com/office/infopath/2007/PartnerControls">
+  <documentManagement/>
+</p:properties>
+</file>
+
 <file path=customXml/item4.xml><?xml version="1.0" encoding="utf-8"?>
 <b:Sources xmlns:b="http://schemas.openxmlformats.org/officeDocument/2006/bibliography" xmlns="http://schemas.openxmlformats.org/officeDocument/2006/bibliography" SelectedStyle="\APA.XSL" StyleName="APA Fifth Edition"/>
 </file>
 
 <file path=customXml/itemProps1.xml><?xml version="1.0" encoding="utf-8"?>
-<ds:datastoreItem xmlns:ds="http://schemas.openxmlformats.org/officeDocument/2006/customXml" ds:itemID="{F1A4C43C-32DF-42BA-B87C-76F0382CBBB8}">
-  <ds:schemaRefs>
-    <ds:schemaRef ds:uri="http://purl.org/dc/elements/1.1/"/>
-    <ds:schemaRef ds:uri="http://schemas.openxmlformats.org/package/2006/metadata/core-properties"/>
-    <ds:schemaRef ds:uri="47562841-78c1-4b44-a16c-8a242845c2e3"/>
-    <ds:schemaRef ds:uri="http://schemas.microsoft.com/office/infopath/2007/PartnerControls"/>
-    <ds:schemaRef ds:uri="http://purl.org/dc/terms/"/>
-    <ds:schemaRef ds:uri="http://schemas.microsoft.com/office/2006/metadata/properties"/>
-    <ds:schemaRef ds:uri="http://schemas.microsoft.com/office/2006/documentManagement/types"/>
-    <ds:schemaRef ds:uri="5efee8aa-3388-4072-ad52-ddb68a0c1c80"/>
-    <ds:schemaRef ds:uri="http://www.w3.org/XML/1998/namespace"/>
-    <ds:schemaRef ds:uri="http://purl.org/dc/dcmitype/"/>
-  </ds:schemaRefs>
-</ds:datastoreItem>
-</file>
-
-<file path=customXml/itemProps2.xml><?xml version="1.0" encoding="utf-8"?>
-<ds:datastoreItem xmlns:ds="http://schemas.openxmlformats.org/officeDocument/2006/customXml" ds:itemID="{6B3A67DB-203F-4807-89F9-E691375F9EDA}">
-  <ds:schemaRefs>
-    <ds:schemaRef ds:uri="http://schemas.microsoft.com/sharepoint/v3/contenttype/forms"/>
-  </ds:schemaRefs>
-</ds:datastoreItem>
-</file>
-
-<file path=customXml/itemProps3.xml><?xml version="1.0" encoding="utf-8"?>
 <ds:datastoreItem xmlns:ds="http://schemas.openxmlformats.org/officeDocument/2006/customXml" ds:itemID="{C373D514-EDBB-44D1-869B-8AF35A4890DE}">
   <ds:schemaRefs>
     <ds:schemaRef ds:uri="http://schemas.microsoft.com/office/2006/metadata/contentType"/>
@@ -10332,8 +10262,25 @@
 </ds:datastoreItem>
 </file>
 
+<file path=customXml/itemProps2.xml><?xml version="1.0" encoding="utf-8"?>
+<ds:datastoreItem xmlns:ds="http://schemas.openxmlformats.org/officeDocument/2006/customXml" ds:itemID="{6B3A67DB-203F-4807-89F9-E691375F9EDA}">
+  <ds:schemaRefs>
+    <ds:schemaRef ds:uri="http://schemas.microsoft.com/sharepoint/v3/contenttype/forms"/>
+  </ds:schemaRefs>
+</ds:datastoreItem>
+</file>
+
+<file path=customXml/itemProps3.xml><?xml version="1.0" encoding="utf-8"?>
+<ds:datastoreItem xmlns:ds="http://schemas.openxmlformats.org/officeDocument/2006/customXml" ds:itemID="{F1A4C43C-32DF-42BA-B87C-76F0382CBBB8}">
+  <ds:schemaRefs>
+    <ds:schemaRef ds:uri="http://schemas.microsoft.com/office/2006/metadata/properties"/>
+    <ds:schemaRef ds:uri="http://schemas.microsoft.com/office/infopath/2007/PartnerControls"/>
+  </ds:schemaRefs>
+</ds:datastoreItem>
+</file>
+
 <file path=customXml/itemProps4.xml><?xml version="1.0" encoding="utf-8"?>
-<ds:datastoreItem xmlns:ds="http://schemas.openxmlformats.org/officeDocument/2006/customXml" ds:itemID="{37B7A8C6-6EDB-4A9C-BD8F-5555DF8D7B13}">
+<ds:datastoreItem xmlns:ds="http://schemas.openxmlformats.org/officeDocument/2006/customXml" ds:itemID="{A7798ACA-79CF-4F13-915B-6E0E546CE437}">
   <ds:schemaRefs>
     <ds:schemaRef ds:uri="http://schemas.openxmlformats.org/officeDocument/2006/bibliography"/>
   </ds:schemaRefs>

</xml_diff>

<commit_message>
IC-44 Generacion y descarga finalizada. Pendiente: template y formato general del documento
</commit_message>
<xml_diff>
--- a/server/middleware/ActGenerator/Acta ICSJ-XX-202X.docx
+++ b/server/middleware/ActGenerator/Acta ICSJ-XX-202X.docx
@@ -30,8 +30,6 @@
         </w:rPr>
         <w:t>{consecutivo}</w:t>
       </w:r>
-      <w:bookmarkStart w:id="0" w:name="_GoBack"/>
-      <w:bookmarkEnd w:id="0"/>
     </w:p>
     <w:p>
       <w:pPr>
@@ -160,12 +158,18 @@
         <w:rPr>
           <w:lang w:val="es-CR"/>
         </w:rPr>
-        <w:t>mediante la plataforma de ZOOM, sesión virtual.</w:t>
+        <w:t>en {lugar}</w:t>
       </w:r>
       <w:r>
         <w:rPr>
           <w:lang w:val="es-CR"/>
         </w:rPr>
+        <w:t>, sesión virtual.</w:t>
+      </w:r>
+      <w:r>
+        <w:rPr>
+          <w:lang w:val="es-CR"/>
+        </w:rPr>
         <w:t xml:space="preserve"> </w:t>
       </w:r>
       <w:r>
@@ -198,6 +202,8 @@
         </w:rPr>
         <w:t xml:space="preserve"> Local de San José.</w:t>
       </w:r>
+      <w:bookmarkStart w:id="0" w:name="_GoBack"/>
+      <w:bookmarkEnd w:id="0"/>
     </w:p>
     <w:p>
       <w:pPr>
@@ -3004,7 +3010,7 @@
                 <w:bCs/>
                 <w:noProof/>
               </w:rPr>
-              <w:t>6</w:t>
+              <w:t>1</w:t>
             </w:r>
             <w:r>
               <w:rPr>
@@ -10002,6 +10008,15 @@
 </file>
 
 <file path=customXml/item1.xml><?xml version="1.0" encoding="utf-8"?>
+<?mso-contentType ?>
+<FormTemplates xmlns="http://schemas.microsoft.com/sharepoint/v3/contenttype/forms">
+  <Display>DocumentLibraryForm</Display>
+  <Edit>DocumentLibraryForm</Edit>
+  <New>DocumentLibraryForm</New>
+</FormTemplates>
+</file>
+
+<file path=customXml/item2.xml><?xml version="1.0" encoding="utf-8"?>
 <ct:contentTypeSchema xmlns:ct="http://schemas.microsoft.com/office/2006/metadata/contentType" xmlns:ma="http://schemas.microsoft.com/office/2006/metadata/properties/metaAttributes" ct:_="" ma:_="" ma:contentTypeName="Documento" ma:contentTypeID="0x0101001DAFAB72B11A8841BB4C9719408B0024" ma:contentTypeVersion="13" ma:contentTypeDescription="Crear nuevo documento." ma:contentTypeScope="" ma:versionID="2ff38d6eb3da1cbd5a7e1526ef8cc37d">
   <xsd:schema xmlns:xsd="http://www.w3.org/2001/XMLSchema" xmlns:xs="http://www.w3.org/2001/XMLSchema" xmlns:p="http://schemas.microsoft.com/office/2006/metadata/properties" xmlns:ns3="5efee8aa-3388-4072-ad52-ddb68a0c1c80" xmlns:ns4="47562841-78c1-4b44-a16c-8a242845c2e3" targetNamespace="http://schemas.microsoft.com/office/2006/metadata/properties" ma:root="true" ma:fieldsID="a941c1ca70c9bb1de421b279fcf88f6b" ns3:_="" ns4:_="">
     <xsd:import namespace="5efee8aa-3388-4072-ad52-ddb68a0c1c80"/>
@@ -10224,15 +10239,6 @@
 </ct:contentTypeSchema>
 </file>
 
-<file path=customXml/item2.xml><?xml version="1.0" encoding="utf-8"?>
-<?mso-contentType ?>
-<FormTemplates xmlns="http://schemas.microsoft.com/sharepoint/v3/contenttype/forms">
-  <Display>DocumentLibraryForm</Display>
-  <Edit>DocumentLibraryForm</Edit>
-  <New>DocumentLibraryForm</New>
-</FormTemplates>
-</file>
-
 <file path=customXml/item3.xml><?xml version="1.0" encoding="utf-8"?>
 <p:properties xmlns:p="http://schemas.microsoft.com/office/2006/metadata/properties" xmlns:xsi="http://www.w3.org/2001/XMLSchema-instance" xmlns:pc="http://schemas.microsoft.com/office/infopath/2007/PartnerControls">
   <documentManagement/>
@@ -10244,6 +10250,14 @@
 </file>
 
 <file path=customXml/itemProps1.xml><?xml version="1.0" encoding="utf-8"?>
+<ds:datastoreItem xmlns:ds="http://schemas.openxmlformats.org/officeDocument/2006/customXml" ds:itemID="{6B3A67DB-203F-4807-89F9-E691375F9EDA}">
+  <ds:schemaRefs>
+    <ds:schemaRef ds:uri="http://schemas.microsoft.com/sharepoint/v3/contenttype/forms"/>
+  </ds:schemaRefs>
+</ds:datastoreItem>
+</file>
+
+<file path=customXml/itemProps2.xml><?xml version="1.0" encoding="utf-8"?>
 <ds:datastoreItem xmlns:ds="http://schemas.openxmlformats.org/officeDocument/2006/customXml" ds:itemID="{C373D514-EDBB-44D1-869B-8AF35A4890DE}">
   <ds:schemaRefs>
     <ds:schemaRef ds:uri="http://schemas.microsoft.com/office/2006/metadata/contentType"/>
@@ -10262,14 +10276,6 @@
 </ds:datastoreItem>
 </file>
 
-<file path=customXml/itemProps2.xml><?xml version="1.0" encoding="utf-8"?>
-<ds:datastoreItem xmlns:ds="http://schemas.openxmlformats.org/officeDocument/2006/customXml" ds:itemID="{6B3A67DB-203F-4807-89F9-E691375F9EDA}">
-  <ds:schemaRefs>
-    <ds:schemaRef ds:uri="http://schemas.microsoft.com/sharepoint/v3/contenttype/forms"/>
-  </ds:schemaRefs>
-</ds:datastoreItem>
-</file>
-
 <file path=customXml/itemProps3.xml><?xml version="1.0" encoding="utf-8"?>
 <ds:datastoreItem xmlns:ds="http://schemas.openxmlformats.org/officeDocument/2006/customXml" ds:itemID="{F1A4C43C-32DF-42BA-B87C-76F0382CBBB8}">
   <ds:schemaRefs>
@@ -10280,7 +10286,7 @@
 </file>
 
 <file path=customXml/itemProps4.xml><?xml version="1.0" encoding="utf-8"?>
-<ds:datastoreItem xmlns:ds="http://schemas.openxmlformats.org/officeDocument/2006/customXml" ds:itemID="{A7798ACA-79CF-4F13-915B-6E0E546CE437}">
+<ds:datastoreItem xmlns:ds="http://schemas.openxmlformats.org/officeDocument/2006/customXml" ds:itemID="{FA6DD564-4410-45E9-B648-D9D9DE218975}">
   <ds:schemaRefs>
     <ds:schemaRef ds:uri="http://schemas.openxmlformats.org/officeDocument/2006/bibliography"/>
   </ds:schemaRefs>

</xml_diff>

<commit_message>
IC-44 Datos para enviar mejorados pendiente: Discutir el formato
</commit_message>
<xml_diff>
--- a/server/middleware/ActGenerator/Acta ICSJ-XX-202X.docx
+++ b/server/middleware/ActGenerator/Acta ICSJ-XX-202X.docx
@@ -182,7 +182,13 @@
         <w:rPr>
           <w:lang w:val="es-CR"/>
         </w:rPr>
-        <w:t>arrera Ingeniería en Computación</w:t>
+        <w:t xml:space="preserve">arrera </w:t>
+      </w:r>
+      <w:r>
+        <w:rPr>
+          <w:lang w:val="es-CR"/>
+        </w:rPr>
+        <w:t>{carrera}</w:t>
       </w:r>
       <w:r>
         <w:rPr>
@@ -194,16 +200,14 @@
         <w:rPr>
           <w:lang w:val="es-CR"/>
         </w:rPr>
-        <w:t>Campus Tecnológico</w:t>
+        <w:t>{campus}</w:t>
       </w:r>
       <w:r>
         <w:rPr>
           <w:lang w:val="es-CR"/>
         </w:rPr>
-        <w:t xml:space="preserve"> Local de San José.</w:t>
+        <w:t>.</w:t>
       </w:r>
-      <w:bookmarkStart w:id="0" w:name="_GoBack"/>
-      <w:bookmarkEnd w:id="0"/>
     </w:p>
     <w:p>
       <w:pPr>
@@ -219,307 +223,45 @@
     </w:p>
     <w:p>
       <w:pPr>
-        <w:pStyle w:val="Textoindependiente2"/>
         <w:jc w:val="both"/>
         <w:rPr>
-          <w:rFonts w:ascii="Times New Roman" w:hAnsi="Times New Roman"/>
           <w:b/>
-          <w:bCs w:val="0"/>
-          <w:sz w:val="24"/>
-          <w:szCs w:val="24"/>
-          <w:lang w:val="es-CR"/>
+          <w:bCs/>
         </w:rPr>
       </w:pPr>
       <w:r>
         <w:rPr>
-          <w:rFonts w:ascii="Times New Roman" w:hAnsi="Times New Roman"/>
           <w:b/>
-          <w:bCs w:val="0"/>
-          <w:sz w:val="24"/>
-          <w:szCs w:val="24"/>
-          <w:lang w:val="es-CR"/>
-        </w:rPr>
-        <w:t>Preside la Sesión</w:t>
+          <w:bCs/>
+        </w:rPr>
+        <w:t>{#Convocados}</w:t>
       </w:r>
     </w:p>
     <w:p>
       <w:pPr>
-        <w:pStyle w:val="Textoindependiente2"/>
         <w:jc w:val="both"/>
-        <w:rPr>
-          <w:rFonts w:ascii="Times New Roman" w:hAnsi="Times New Roman"/>
-          <w:b/>
-          <w:bCs w:val="0"/>
-          <w:sz w:val="24"/>
-          <w:szCs w:val="24"/>
-          <w:lang w:val="es-CR"/>
-        </w:rPr>
-      </w:pPr>
-    </w:p>
-    <w:tbl>
-      <w:tblPr>
-        <w:tblStyle w:val="Tablaconcuadrcula"/>
-        <w:tblW w:w="0" w:type="auto"/>
-        <w:tblInd w:w="1384" w:type="dxa"/>
-        <w:tblBorders>
-          <w:top w:val="none" w:sz="0" w:space="0" w:color="auto"/>
-          <w:left w:val="none" w:sz="0" w:space="0" w:color="auto"/>
-          <w:bottom w:val="none" w:sz="0" w:space="0" w:color="auto"/>
-          <w:right w:val="none" w:sz="0" w:space="0" w:color="auto"/>
-          <w:insideH w:val="none" w:sz="0" w:space="0" w:color="auto"/>
-          <w:insideV w:val="none" w:sz="0" w:space="0" w:color="auto"/>
-        </w:tblBorders>
-        <w:tblLook w:val="04A0" w:firstRow="1" w:lastRow="0" w:firstColumn="1" w:lastColumn="0" w:noHBand="0" w:noVBand="1"/>
-      </w:tblPr>
-      <w:tblGrid>
-        <w:gridCol w:w="3707"/>
-        <w:gridCol w:w="3707"/>
-      </w:tblGrid>
-      <w:tr>
-        <w:tc>
-          <w:tcPr>
-            <w:tcW w:w="3707" w:type="dxa"/>
-          </w:tcPr>
-          <w:p>
-            <w:pPr>
-              <w:jc w:val="both"/>
-              <w:rPr>
-                <w:lang w:val="es-CR"/>
-              </w:rPr>
-            </w:pPr>
-            <w:r>
-              <w:rPr>
-                <w:lang w:val="es-CR"/>
-              </w:rPr>
-              <w:t>Erick Hernández Bonilla</w:t>
-            </w:r>
-          </w:p>
-        </w:tc>
-        <w:tc>
-          <w:tcPr>
-            <w:tcW w:w="3707" w:type="dxa"/>
-          </w:tcPr>
-          <w:p>
-            <w:pPr>
-              <w:jc w:val="both"/>
-              <w:rPr>
-                <w:lang w:val="es-CR"/>
-              </w:rPr>
-            </w:pPr>
-          </w:p>
-        </w:tc>
-      </w:tr>
-    </w:tbl>
-    <w:p>
-      <w:pPr>
-        <w:pStyle w:val="Textoindependiente2"/>
-        <w:jc w:val="both"/>
-        <w:rPr>
-          <w:rFonts w:ascii="Times New Roman" w:hAnsi="Times New Roman"/>
-          <w:sz w:val="24"/>
-          <w:szCs w:val="24"/>
-        </w:rPr>
       </w:pPr>
     </w:p>
     <w:p>
       <w:pPr>
         <w:jc w:val="both"/>
-        <w:rPr>
-          <w:b/>
-          <w:sz w:val="16"/>
-          <w:szCs w:val="16"/>
-          <w:lang w:val="es-CR"/>
-        </w:rPr>
       </w:pPr>
       <w:r>
-        <w:rPr>
-          <w:b/>
-          <w:lang w:val="es-CR"/>
-        </w:rPr>
-        <w:t>Representación docente presente</w:t>
+        <w:tab/>
+        <w:t>{apellido} {</w:t>
+      </w:r>
+      <w:proofErr w:type="spellStart"/>
+      <w:r>
+        <w:t>segundo_apellido</w:t>
+      </w:r>
+      <w:proofErr w:type="spellEnd"/>
+      <w:r>
+        <w:t>} {nombre}.</w:t>
       </w:r>
     </w:p>
     <w:p>
       <w:pPr>
         <w:jc w:val="both"/>
-        <w:rPr>
-          <w:b/>
-          <w:sz w:val="16"/>
-          <w:szCs w:val="16"/>
-          <w:lang w:val="es-CR"/>
-        </w:rPr>
-      </w:pPr>
-    </w:p>
-    <w:tbl>
-      <w:tblPr>
-        <w:tblStyle w:val="Tablaconcuadrcula"/>
-        <w:tblW w:w="0" w:type="auto"/>
-        <w:tblInd w:w="1379" w:type="dxa"/>
-        <w:tblBorders>
-          <w:top w:val="none" w:sz="0" w:space="0" w:color="auto"/>
-          <w:left w:val="none" w:sz="0" w:space="0" w:color="auto"/>
-          <w:bottom w:val="none" w:sz="0" w:space="0" w:color="auto"/>
-          <w:right w:val="none" w:sz="0" w:space="0" w:color="auto"/>
-          <w:insideH w:val="none" w:sz="0" w:space="0" w:color="auto"/>
-          <w:insideV w:val="none" w:sz="0" w:space="0" w:color="auto"/>
-        </w:tblBorders>
-        <w:tblLook w:val="04A0" w:firstRow="1" w:lastRow="0" w:firstColumn="1" w:lastColumn="0" w:noHBand="0" w:noVBand="1"/>
-      </w:tblPr>
-      <w:tblGrid>
-        <w:gridCol w:w="4587"/>
-      </w:tblGrid>
-      <w:tr>
-        <w:trPr>
-          <w:trHeight w:val="261"/>
-        </w:trPr>
-        <w:tc>
-          <w:tcPr>
-            <w:tcW w:w="4587" w:type="dxa"/>
-          </w:tcPr>
-          <w:p>
-            <w:pPr>
-              <w:jc w:val="both"/>
-              <w:rPr>
-                <w:lang w:val="es-CR"/>
-              </w:rPr>
-            </w:pPr>
-            <w:r>
-              <w:rPr>
-                <w:lang w:val="es-CR"/>
-              </w:rPr>
-              <w:t>Mauricio Avilés Cisneros</w:t>
-            </w:r>
-          </w:p>
-        </w:tc>
-      </w:tr>
-      <w:tr>
-        <w:trPr>
-          <w:trHeight w:val="261"/>
-        </w:trPr>
-        <w:tc>
-          <w:tcPr>
-            <w:tcW w:w="4587" w:type="dxa"/>
-          </w:tcPr>
-          <w:p>
-            <w:pPr>
-              <w:jc w:val="both"/>
-              <w:rPr>
-                <w:lang w:val="es-CR"/>
-              </w:rPr>
-            </w:pPr>
-            <w:r>
-              <w:rPr>
-                <w:lang w:val="es-CR"/>
-              </w:rPr>
-              <w:t>Eduardo Canessa Montero</w:t>
-            </w:r>
-          </w:p>
-        </w:tc>
-      </w:tr>
-      <w:tr>
-        <w:trPr>
-          <w:trHeight w:val="261"/>
-        </w:trPr>
-        <w:tc>
-          <w:tcPr>
-            <w:tcW w:w="4587" w:type="dxa"/>
-          </w:tcPr>
-          <w:p>
-            <w:pPr>
-              <w:jc w:val="both"/>
-              <w:rPr>
-                <w:lang w:val="es-CR"/>
-              </w:rPr>
-            </w:pPr>
-            <w:r>
-              <w:rPr>
-                <w:lang w:val="es-CR"/>
-              </w:rPr>
-              <w:t>Ericka Solano Fernández</w:t>
-            </w:r>
-          </w:p>
-        </w:tc>
-      </w:tr>
-      <w:tr>
-        <w:trPr>
-          <w:trHeight w:val="261"/>
-        </w:trPr>
-        <w:tc>
-          <w:tcPr>
-            <w:tcW w:w="4587" w:type="dxa"/>
-          </w:tcPr>
-          <w:p>
-            <w:pPr>
-              <w:jc w:val="both"/>
-              <w:rPr>
-                <w:lang w:val="es-CR"/>
-              </w:rPr>
-            </w:pPr>
-            <w:r>
-              <w:rPr>
-                <w:lang w:val="es-CR"/>
-              </w:rPr>
-              <w:t>Francisco Torres Rojas</w:t>
-            </w:r>
-          </w:p>
-        </w:tc>
-      </w:tr>
-      <w:tr>
-        <w:trPr>
-          <w:trHeight w:val="261"/>
-        </w:trPr>
-        <w:tc>
-          <w:tcPr>
-            <w:tcW w:w="4587" w:type="dxa"/>
-          </w:tcPr>
-          <w:p>
-            <w:pPr>
-              <w:jc w:val="both"/>
-              <w:rPr>
-                <w:lang w:val="es-CR"/>
-              </w:rPr>
-            </w:pPr>
-            <w:r>
-              <w:rPr>
-                <w:lang w:val="es-CR"/>
-              </w:rPr>
-              <w:t>Rodolfo Mora Zamora</w:t>
-            </w:r>
-          </w:p>
-        </w:tc>
-      </w:tr>
-      <w:tr>
-        <w:trPr>
-          <w:trHeight w:val="261"/>
-        </w:trPr>
-        <w:tc>
-          <w:tcPr>
-            <w:tcW w:w="4587" w:type="dxa"/>
-          </w:tcPr>
-          <w:p>
-            <w:pPr>
-              <w:jc w:val="both"/>
-              <w:rPr>
-                <w:lang w:val="es-CR"/>
-              </w:rPr>
-            </w:pPr>
-            <w:r>
-              <w:rPr>
-                <w:lang w:val="es-CR"/>
-              </w:rPr>
-              <w:t>José Castro Mora</w:t>
-            </w:r>
-          </w:p>
-        </w:tc>
-      </w:tr>
-    </w:tbl>
-    <w:p>
-      <w:pPr>
-        <w:jc w:val="both"/>
-        <w:rPr>
-          <w:b/>
-          <w:lang w:val="es-CR"/>
-        </w:rPr>
       </w:pPr>
     </w:p>
     <w:p>
@@ -527,63 +269,7 @@
         <w:jc w:val="both"/>
         <w:rPr>
           <w:b/>
-          <w:sz w:val="16"/>
-          <w:szCs w:val="16"/>
-          <w:lang w:val="es-CR"/>
-        </w:rPr>
-      </w:pPr>
-      <w:r>
-        <w:rPr>
-          <w:b/>
-          <w:lang w:val="es-CR"/>
-        </w:rPr>
-        <w:t xml:space="preserve">Representación docente </w:t>
-      </w:r>
-      <w:r>
-        <w:rPr>
-          <w:b/>
-          <w:lang w:val="es-CR"/>
-        </w:rPr>
-        <w:t>ausente justificado</w:t>
-      </w:r>
-    </w:p>
-    <w:p>
-      <w:pPr>
-        <w:jc w:val="both"/>
-        <w:rPr>
-          <w:lang w:val="es-CR"/>
-        </w:rPr>
-      </w:pPr>
-    </w:p>
-    <w:p>
-      <w:pPr>
-        <w:ind w:left="708" w:firstLine="708"/>
-        <w:rPr>
-          <w:lang w:val="es-CR"/>
-        </w:rPr>
-      </w:pPr>
-      <w:r>
-        <w:rPr>
-          <w:lang w:val="es-CR"/>
-        </w:rPr>
-        <w:t>Adriana Álvarez Figueroa</w:t>
-      </w:r>
-    </w:p>
-    <w:p>
-      <w:pPr>
-        <w:jc w:val="both"/>
-        <w:rPr>
-          <w:b/>
-          <w:lang w:val="es-CR"/>
-        </w:rPr>
-      </w:pPr>
-    </w:p>
-    <w:p>
-      <w:pPr>
-        <w:jc w:val="both"/>
-        <w:rPr>
-          <w:b/>
-          <w:lang w:val="es-CR"/>
+          <w:bCs/>
         </w:rPr>
       </w:pPr>
       <w:r>
@@ -591,102 +277,8 @@
           <w:b/>
           <w:bCs/>
         </w:rPr>
-        <w:t>Representación estudiantil</w:t>
+        <w:t>{/Convocados}</w:t>
       </w:r>
-      <w:r>
-        <w:rPr>
-          <w:b/>
-          <w:bCs/>
-        </w:rPr>
-        <w:t xml:space="preserve"> presente</w:t>
-      </w:r>
-    </w:p>
-    <w:p>
-      <w:pPr>
-        <w:jc w:val="both"/>
-        <w:rPr>
-          <w:b/>
-          <w:lang w:val="es-CR"/>
-        </w:rPr>
-      </w:pPr>
-    </w:p>
-    <w:tbl>
-      <w:tblPr>
-        <w:tblStyle w:val="Tablaconcuadrcula"/>
-        <w:tblW w:w="0" w:type="auto"/>
-        <w:tblInd w:w="1384" w:type="dxa"/>
-        <w:tblBorders>
-          <w:top w:val="none" w:sz="0" w:space="0" w:color="auto"/>
-          <w:left w:val="none" w:sz="0" w:space="0" w:color="auto"/>
-          <w:bottom w:val="none" w:sz="0" w:space="0" w:color="auto"/>
-          <w:right w:val="none" w:sz="0" w:space="0" w:color="auto"/>
-          <w:insideH w:val="none" w:sz="0" w:space="0" w:color="auto"/>
-          <w:insideV w:val="none" w:sz="0" w:space="0" w:color="auto"/>
-        </w:tblBorders>
-        <w:tblLook w:val="04A0" w:firstRow="1" w:lastRow="0" w:firstColumn="1" w:lastColumn="0" w:noHBand="0" w:noVBand="1"/>
-      </w:tblPr>
-      <w:tblGrid>
-        <w:gridCol w:w="4678"/>
-      </w:tblGrid>
-      <w:tr>
-        <w:tc>
-          <w:tcPr>
-            <w:tcW w:w="4678" w:type="dxa"/>
-          </w:tcPr>
-          <w:p>
-            <w:pPr>
-              <w:jc w:val="both"/>
-              <w:rPr>
-                <w:highlight w:val="yellow"/>
-                <w:lang w:val="es-CR"/>
-              </w:rPr>
-            </w:pPr>
-            <w:r>
-              <w:rPr>
-                <w:lang w:val="es-CR"/>
-              </w:rPr>
-              <w:t>José Alejandro Martinez Gang</w:t>
-            </w:r>
-          </w:p>
-        </w:tc>
-      </w:tr>
-      <w:tr>
-        <w:tc>
-          <w:tcPr>
-            <w:tcW w:w="4678" w:type="dxa"/>
-          </w:tcPr>
-          <w:p>
-            <w:pPr>
-              <w:rPr>
-                <w:lang w:val="es-CR"/>
-              </w:rPr>
-            </w:pPr>
-            <w:r>
-              <w:rPr>
-                <w:lang w:val="es-CR"/>
-              </w:rPr>
-              <w:t>Alejandra Rivera Alvarado</w:t>
-            </w:r>
-          </w:p>
-          <w:p>
-            <w:pPr>
-              <w:jc w:val="both"/>
-              <w:rPr>
-                <w:lang w:val="es-CR"/>
-              </w:rPr>
-            </w:pPr>
-          </w:p>
-        </w:tc>
-      </w:tr>
-    </w:tbl>
-    <w:p>
-      <w:pPr>
-        <w:jc w:val="both"/>
-        <w:rPr>
-          <w:b/>
-          <w:bCs/>
-        </w:rPr>
-      </w:pPr>
     </w:p>
     <w:p>
       <w:pPr>
@@ -882,162 +474,218 @@
     </w:p>
     <w:p>
       <w:pPr>
+        <w:tabs>
+          <w:tab w:val="left" w:pos="916"/>
+          <w:tab w:val="left" w:pos="1832"/>
+          <w:tab w:val="left" w:pos="2748"/>
+          <w:tab w:val="left" w:pos="3664"/>
+          <w:tab w:val="left" w:pos="4580"/>
+          <w:tab w:val="left" w:pos="5496"/>
+          <w:tab w:val="left" w:pos="6412"/>
+          <w:tab w:val="left" w:pos="7328"/>
+          <w:tab w:val="left" w:pos="8244"/>
+          <w:tab w:val="left" w:pos="9160"/>
+          <w:tab w:val="left" w:pos="10076"/>
+          <w:tab w:val="left" w:pos="10992"/>
+          <w:tab w:val="left" w:pos="11908"/>
+          <w:tab w:val="left" w:pos="12824"/>
+          <w:tab w:val="left" w:pos="13740"/>
+          <w:tab w:val="left" w:pos="14656"/>
+        </w:tabs>
+        <w:rPr>
+          <w:rFonts w:ascii="Consolas" w:hAnsi="Consolas" w:cs="Courier New"/>
+          <w:color w:val="404040"/>
+          <w:sz w:val="18"/>
+          <w:szCs w:val="18"/>
+          <w:lang w:val="en-US" w:eastAsia="ja-JP"/>
+        </w:rPr>
+      </w:pPr>
+      <w:r>
+        <w:rPr>
+          <w:rFonts w:ascii="Consolas" w:hAnsi="Consolas" w:cs="Courier New"/>
+          <w:color w:val="404040"/>
+          <w:sz w:val="18"/>
+          <w:szCs w:val="18"/>
+          <w:lang w:val="en-US" w:eastAsia="ja-JP"/>
+        </w:rPr>
+        <w:t>{#</w:t>
+      </w:r>
+      <w:proofErr w:type="spellStart"/>
+      <w:r>
+        <w:rPr>
+          <w:rFonts w:ascii="Consolas" w:hAnsi="Consolas" w:cs="Courier New"/>
+          <w:color w:val="404040"/>
+          <w:sz w:val="18"/>
+          <w:szCs w:val="18"/>
+          <w:lang w:val="en-US" w:eastAsia="ja-JP"/>
+        </w:rPr>
+        <w:t>puntos</w:t>
+      </w:r>
+      <w:proofErr w:type="spellEnd"/>
+      <w:r>
+        <w:rPr>
+          <w:rFonts w:ascii="Consolas" w:hAnsi="Consolas" w:cs="Courier New"/>
+          <w:color w:val="404040"/>
+          <w:sz w:val="18"/>
+          <w:szCs w:val="18"/>
+          <w:lang w:val="en-US" w:eastAsia="ja-JP"/>
+        </w:rPr>
+        <w:t>}</w:t>
+      </w:r>
+    </w:p>
+    <w:p>
+      <w:pPr>
         <w:pStyle w:val="Prrafodelista"/>
         <w:numPr>
           <w:ilvl w:val="0"/>
-          <w:numId w:val="35"/>
+          <w:numId w:val="42"/>
         </w:numPr>
-        <w:spacing w:line="340" w:lineRule="atLeast"/>
-        <w:contextualSpacing/>
-        <w:rPr>
-          <w:b w:val="0"/>
-          <w:i w:val="0"/>
-          <w:lang w:val="es-MX"/>
+        <w:tabs>
+          <w:tab w:val="left" w:pos="916"/>
+          <w:tab w:val="left" w:pos="1832"/>
+          <w:tab w:val="left" w:pos="2748"/>
+          <w:tab w:val="left" w:pos="3664"/>
+          <w:tab w:val="left" w:pos="4580"/>
+          <w:tab w:val="left" w:pos="5496"/>
+          <w:tab w:val="left" w:pos="6412"/>
+          <w:tab w:val="left" w:pos="7328"/>
+          <w:tab w:val="left" w:pos="8244"/>
+          <w:tab w:val="left" w:pos="9160"/>
+          <w:tab w:val="left" w:pos="10076"/>
+          <w:tab w:val="left" w:pos="10992"/>
+          <w:tab w:val="left" w:pos="11908"/>
+          <w:tab w:val="left" w:pos="12824"/>
+          <w:tab w:val="left" w:pos="13740"/>
+          <w:tab w:val="left" w:pos="14656"/>
+        </w:tabs>
+        <w:rPr>
+          <w:rFonts w:ascii="Consolas" w:hAnsi="Consolas" w:cs="Courier New"/>
+          <w:color w:val="404040"/>
+          <w:sz w:val="18"/>
+          <w:szCs w:val="18"/>
+          <w:lang w:val="en-US" w:eastAsia="ja-JP"/>
         </w:rPr>
       </w:pPr>
       <w:r>
         <w:rPr>
-          <w:b w:val="0"/>
-          <w:i w:val="0"/>
-          <w:lang w:val="es-MX"/>
-        </w:rPr>
-        <w:t>xxx</w:t>
+          <w:rFonts w:ascii="Consolas" w:hAnsi="Consolas" w:cs="Courier New"/>
+          <w:color w:val="404040"/>
+          <w:sz w:val="18"/>
+          <w:szCs w:val="18"/>
+          <w:lang w:val="en-US" w:eastAsia="ja-JP"/>
+        </w:rPr>
+        <w:t>{</w:t>
+      </w:r>
+      <w:proofErr w:type="spellStart"/>
+      <w:r>
+        <w:rPr>
+          <w:rFonts w:ascii="Consolas" w:hAnsi="Consolas" w:cs="Courier New"/>
+          <w:color w:val="404040"/>
+          <w:sz w:val="18"/>
+          <w:szCs w:val="18"/>
+          <w:lang w:val="en-US" w:eastAsia="ja-JP"/>
+        </w:rPr>
+        <w:t>asunto</w:t>
+      </w:r>
+      <w:proofErr w:type="spellEnd"/>
+      <w:r>
+        <w:rPr>
+          <w:rFonts w:ascii="Consolas" w:hAnsi="Consolas" w:cs="Courier New"/>
+          <w:color w:val="404040"/>
+          <w:sz w:val="18"/>
+          <w:szCs w:val="18"/>
+          <w:lang w:val="en-US" w:eastAsia="ja-JP"/>
+        </w:rPr>
+        <w:t>}</w:t>
       </w:r>
     </w:p>
     <w:p>
       <w:pPr>
-        <w:pStyle w:val="Prrafodelista"/>
-        <w:numPr>
-          <w:ilvl w:val="0"/>
-          <w:numId w:val="35"/>
-        </w:numPr>
-        <w:spacing w:line="340" w:lineRule="atLeast"/>
-        <w:contextualSpacing/>
-        <w:rPr>
-          <w:rFonts w:ascii="Times New Roman" w:hAnsi="Times New Roman"/>
-          <w:b w:val="0"/>
-          <w:i w:val="0"/>
-          <w:lang w:val="es-MX"/>
+        <w:tabs>
+          <w:tab w:val="left" w:pos="916"/>
+          <w:tab w:val="left" w:pos="1832"/>
+          <w:tab w:val="left" w:pos="2748"/>
+          <w:tab w:val="left" w:pos="3664"/>
+          <w:tab w:val="left" w:pos="4580"/>
+          <w:tab w:val="left" w:pos="5496"/>
+          <w:tab w:val="left" w:pos="6412"/>
+          <w:tab w:val="left" w:pos="7328"/>
+          <w:tab w:val="left" w:pos="8244"/>
+          <w:tab w:val="left" w:pos="9160"/>
+          <w:tab w:val="left" w:pos="10076"/>
+          <w:tab w:val="left" w:pos="10992"/>
+          <w:tab w:val="left" w:pos="11908"/>
+          <w:tab w:val="left" w:pos="12824"/>
+          <w:tab w:val="left" w:pos="13740"/>
+          <w:tab w:val="left" w:pos="14656"/>
+        </w:tabs>
+        <w:rPr>
+          <w:rFonts w:ascii="Consolas" w:hAnsi="Consolas" w:cs="Courier New"/>
+          <w:color w:val="404040"/>
+          <w:sz w:val="18"/>
+          <w:szCs w:val="18"/>
+          <w:lang w:val="en-US" w:eastAsia="ja-JP"/>
         </w:rPr>
       </w:pPr>
       <w:r>
         <w:rPr>
-          <w:rFonts w:ascii="Times New Roman" w:hAnsi="Times New Roman"/>
-          <w:b w:val="0"/>
-          <w:i w:val="0"/>
-          <w:lang w:val="es-MX"/>
-        </w:rPr>
-        <w:t>xxx</w:t>
+          <w:rFonts w:ascii="Consolas" w:hAnsi="Consolas" w:cs="Courier New"/>
+          <w:color w:val="404040"/>
+          <w:sz w:val="18"/>
+          <w:szCs w:val="18"/>
+          <w:lang w:val="en-US" w:eastAsia="ja-JP"/>
+        </w:rPr>
+        <w:t>{/</w:t>
+      </w:r>
+      <w:proofErr w:type="spellStart"/>
+      <w:r>
+        <w:rPr>
+          <w:rFonts w:ascii="Consolas" w:hAnsi="Consolas" w:cs="Courier New"/>
+          <w:color w:val="404040"/>
+          <w:sz w:val="18"/>
+          <w:szCs w:val="18"/>
+          <w:lang w:val="en-US" w:eastAsia="ja-JP"/>
+        </w:rPr>
+        <w:t>puntos</w:t>
+      </w:r>
+      <w:proofErr w:type="spellEnd"/>
+      <w:r>
+        <w:rPr>
+          <w:rFonts w:ascii="Consolas" w:hAnsi="Consolas" w:cs="Courier New"/>
+          <w:color w:val="404040"/>
+          <w:sz w:val="18"/>
+          <w:szCs w:val="18"/>
+          <w:lang w:val="en-US" w:eastAsia="ja-JP"/>
+        </w:rPr>
+        <w:t>}</w:t>
       </w:r>
     </w:p>
     <w:p>
       <w:pPr>
-        <w:spacing w:line="340" w:lineRule="atLeast"/>
-        <w:rPr>
-          <w:u w:val="single"/>
-          <w:lang w:val="es-MX"/>
-        </w:rPr>
-      </w:pPr>
-      <w:r>
-        <w:rPr>
-          <w:u w:val="single"/>
-          <w:lang w:val="es-MX"/>
-        </w:rPr>
-        <w:t>Informe de Coordinación:</w:t>
-      </w:r>
-    </w:p>
-    <w:p>
-      <w:pPr>
-        <w:pStyle w:val="Prrafodelista"/>
-        <w:numPr>
-          <w:ilvl w:val="0"/>
-          <w:numId w:val="35"/>
-        </w:numPr>
-        <w:spacing w:line="340" w:lineRule="atLeast"/>
-        <w:contextualSpacing/>
-        <w:rPr>
-          <w:rFonts w:ascii="Times New Roman" w:hAnsi="Times New Roman"/>
-          <w:b w:val="0"/>
-          <w:i w:val="0"/>
-          <w:lang w:val="es-MX"/>
-        </w:rPr>
-      </w:pPr>
-      <w:r>
-        <w:rPr>
-          <w:rFonts w:ascii="Times New Roman" w:hAnsi="Times New Roman"/>
-          <w:b w:val="0"/>
-          <w:i w:val="0"/>
-          <w:lang w:val="es-MX"/>
-        </w:rPr>
-        <w:t>xx</w:t>
-      </w:r>
-    </w:p>
-    <w:p>
-      <w:pPr>
-        <w:numPr>
-          <w:ilvl w:val="0"/>
-          <w:numId w:val="35"/>
-        </w:numPr>
-        <w:spacing w:before="100" w:beforeAutospacing="1" w:after="100" w:afterAutospacing="1"/>
-        <w:rPr>
-          <w:lang w:val="es-MX"/>
-        </w:rPr>
-      </w:pPr>
-      <w:r>
-        <w:rPr>
-          <w:lang w:val="es-MX"/>
-        </w:rPr>
-        <w:t>xx</w:t>
-      </w:r>
-    </w:p>
-    <w:p>
-      <w:pPr>
-        <w:pStyle w:val="Prrafodelista"/>
-        <w:numPr>
-          <w:ilvl w:val="0"/>
-          <w:numId w:val="35"/>
-        </w:numPr>
-        <w:contextualSpacing/>
-        <w:jc w:val="both"/>
-        <w:rPr>
-          <w:rFonts w:ascii="Times New Roman" w:eastAsia="Times New Roman" w:hAnsi="Times New Roman"/>
-          <w:b w:val="0"/>
-          <w:bCs w:val="0"/>
-          <w:i w:val="0"/>
-          <w:iCs w:val="0"/>
-          <w:lang w:val="es-MX"/>
-        </w:rPr>
-      </w:pPr>
-      <w:r>
-        <w:rPr>
-          <w:rFonts w:ascii="Times New Roman" w:eastAsia="Times New Roman" w:hAnsi="Times New Roman"/>
-          <w:b w:val="0"/>
-          <w:bCs w:val="0"/>
-          <w:i w:val="0"/>
-          <w:iCs w:val="0"/>
-          <w:lang w:val="es-MX"/>
-        </w:rPr>
-        <w:t>Asuntos Varios.</w:t>
-      </w:r>
-    </w:p>
-    <w:p>
-      <w:pPr>
-        <w:jc w:val="both"/>
-        <w:rPr>
-          <w:rFonts w:asciiTheme="minorHAnsi" w:hAnsiTheme="minorHAnsi" w:cstheme="minorBidi"/>
-          <w:sz w:val="22"/>
-          <w:szCs w:val="22"/>
-          <w:lang w:val="es-MX"/>
-        </w:rPr>
-      </w:pPr>
-    </w:p>
-    <w:p>
-      <w:pPr>
-        <w:contextualSpacing/>
-        <w:jc w:val="both"/>
-        <w:rPr>
-          <w:rFonts w:asciiTheme="minorHAnsi" w:hAnsiTheme="minorHAnsi"/>
-          <w:b/>
+        <w:tabs>
+          <w:tab w:val="left" w:pos="916"/>
+          <w:tab w:val="left" w:pos="1832"/>
+          <w:tab w:val="left" w:pos="2748"/>
+          <w:tab w:val="left" w:pos="3664"/>
+          <w:tab w:val="left" w:pos="4580"/>
+          <w:tab w:val="left" w:pos="5496"/>
+          <w:tab w:val="left" w:pos="6412"/>
+          <w:tab w:val="left" w:pos="7328"/>
+          <w:tab w:val="left" w:pos="8244"/>
+          <w:tab w:val="left" w:pos="9160"/>
+          <w:tab w:val="left" w:pos="10076"/>
+          <w:tab w:val="left" w:pos="10992"/>
+          <w:tab w:val="left" w:pos="11908"/>
+          <w:tab w:val="left" w:pos="12824"/>
+          <w:tab w:val="left" w:pos="13740"/>
+          <w:tab w:val="left" w:pos="14656"/>
+        </w:tabs>
+        <w:rPr>
+          <w:rFonts w:ascii="Consolas" w:hAnsi="Consolas" w:cs="Courier New"/>
+          <w:color w:val="404040"/>
+          <w:sz w:val="18"/>
+          <w:szCs w:val="18"/>
+          <w:lang w:val="en-US" w:eastAsia="ja-JP"/>
         </w:rPr>
       </w:pPr>
     </w:p>
@@ -1133,26 +781,6 @@
     </w:p>
     <w:p>
       <w:pPr>
-        <w:contextualSpacing/>
-        <w:jc w:val="both"/>
-        <w:rPr>
-          <w:rFonts w:asciiTheme="minorHAnsi" w:hAnsiTheme="minorHAnsi"/>
-          <w:b/>
-        </w:rPr>
-      </w:pPr>
-    </w:p>
-    <w:p>
-      <w:pPr>
-        <w:contextualSpacing/>
-        <w:jc w:val="both"/>
-        <w:rPr>
-          <w:rFonts w:asciiTheme="minorHAnsi" w:hAnsiTheme="minorHAnsi"/>
-          <w:b/>
-        </w:rPr>
-      </w:pPr>
-    </w:p>
-    <w:p>
-      <w:pPr>
         <w:pBdr>
           <w:bottom w:val="single" w:sz="12" w:space="1" w:color="auto"/>
         </w:pBdr>
@@ -1169,51 +797,19 @@
         </w:rPr>
         <w:t xml:space="preserve">Hora de inicio: </w:t>
       </w:r>
-      <w:proofErr w:type="spellStart"/>
-      <w:proofErr w:type="gramStart"/>
       <w:r>
         <w:rPr>
           <w:rFonts w:asciiTheme="minorHAnsi" w:hAnsiTheme="minorHAnsi"/>
           <w:b/>
         </w:rPr>
-        <w:t>xx</w:t>
+        <w:t>{hora}</w:t>
       </w:r>
       <w:r>
         <w:rPr>
           <w:rFonts w:asciiTheme="minorHAnsi" w:hAnsiTheme="minorHAnsi"/>
           <w:b/>
         </w:rPr>
-        <w:t>:</w:t>
-      </w:r>
-      <w:r>
-        <w:rPr>
-          <w:rFonts w:asciiTheme="minorHAnsi" w:hAnsiTheme="minorHAnsi"/>
-          <w:b/>
-        </w:rPr>
-        <w:t>xx</w:t>
-      </w:r>
-      <w:proofErr w:type="spellEnd"/>
-      <w:proofErr w:type="gramEnd"/>
-      <w:r>
-        <w:rPr>
-          <w:rFonts w:asciiTheme="minorHAnsi" w:hAnsiTheme="minorHAnsi"/>
-          <w:b/>
-        </w:rPr>
-        <w:t xml:space="preserve"> </w:t>
-      </w:r>
-      <w:r>
-        <w:rPr>
-          <w:rFonts w:asciiTheme="minorHAnsi" w:hAnsiTheme="minorHAnsi"/>
-          <w:b/>
-        </w:rPr>
-        <w:t>a</w:t>
-      </w:r>
-      <w:r>
-        <w:rPr>
-          <w:rFonts w:asciiTheme="minorHAnsi" w:hAnsiTheme="minorHAnsi"/>
-          <w:b/>
-        </w:rPr>
-        <w:t>.m.</w:t>
+        <w:t>.</w:t>
       </w:r>
     </w:p>
     <w:p>
@@ -1270,14 +866,22 @@
           <w:lang w:eastAsia="es-CR"/>
         </w:rPr>
       </w:pPr>
+      <w:r>
+        <w:rPr>
+          <w:b/>
+          <w:lang w:eastAsia="es-CR"/>
+        </w:rPr>
+        <w:lastRenderedPageBreak/>
+        <w:t>{#puntos}</w:t>
+      </w:r>
     </w:p>
     <w:p>
       <w:pPr>
         <w:spacing w:line="340" w:lineRule="atLeast"/>
         <w:contextualSpacing/>
-        <w:jc w:val="both"/>
-        <w:rPr>
-          <w:lang w:val="es-MX"/>
+        <w:rPr>
+          <w:b/>
+          <w:lang w:val="es-CR" w:eastAsia="es-CR"/>
         </w:rPr>
       </w:pPr>
       <w:r>
@@ -1285,24 +889,115 @@
           <w:b/>
           <w:lang w:eastAsia="es-CR"/>
         </w:rPr>
-        <w:t>Artículo 1</w:t>
-      </w:r>
-      <w:r>
-        <w:rPr>
-          <w:lang w:eastAsia="es-CR"/>
-        </w:rPr>
-        <w:t>.</w:t>
-      </w:r>
-      <w:r>
-        <w:rPr>
-          <w:lang w:eastAsia="es-CR"/>
-        </w:rPr>
-        <w:t xml:space="preserve"> </w:t>
+        <w:t>Art</w:t>
       </w:r>
       <w:proofErr w:type="spellStart"/>
       <w:r>
         <w:rPr>
-          <w:lang w:val="es-MX"/>
+          <w:b/>
+          <w:lang w:val="es-CR" w:eastAsia="es-CR"/>
+        </w:rPr>
+        <w:t>ículo</w:t>
+      </w:r>
+      <w:proofErr w:type="spellEnd"/>
+      <w:r>
+        <w:rPr>
+          <w:b/>
+          <w:lang w:val="es-CR" w:eastAsia="es-CR"/>
+        </w:rPr>
+        <w:t xml:space="preserve"> {orden</w:t>
+      </w:r>
+      <w:r>
+        <w:rPr>
+          <w:b/>
+          <w:lang w:val="es-CR" w:eastAsia="es-CR"/>
+        </w:rPr>
+        <w:t>}. {asunto}</w:t>
+      </w:r>
+    </w:p>
+    <w:p>
+      <w:pPr>
+        <w:spacing w:line="340" w:lineRule="atLeast"/>
+        <w:contextualSpacing/>
+        <w:rPr>
+          <w:lang w:val="es-CR" w:eastAsia="es-CR"/>
+        </w:rPr>
+      </w:pPr>
+      <w:r>
+        <w:rPr>
+          <w:b/>
+          <w:lang w:val="es-CR" w:eastAsia="es-CR"/>
+        </w:rPr>
+        <w:tab/>
+      </w:r>
+      <w:r>
+        <w:rPr>
+          <w:lang w:val="es-CR" w:eastAsia="es-CR"/>
+        </w:rPr>
+        <w:t>{comentario}</w:t>
+      </w:r>
+    </w:p>
+    <w:p>
+      <w:pPr>
+        <w:shd w:val="clear" w:color="auto" w:fill="FFFFFF"/>
+        <w:jc w:val="both"/>
+        <w:rPr>
+          <w:b/>
+          <w:bCs/>
+          <w:lang w:eastAsia="es-CR"/>
+        </w:rPr>
+      </w:pPr>
+      <w:bookmarkStart w:id="0" w:name="_GoBack"/>
+      <w:bookmarkEnd w:id="0"/>
+    </w:p>
+    <w:p>
+      <w:pPr>
+        <w:shd w:val="clear" w:color="auto" w:fill="FFFFFF"/>
+        <w:jc w:val="both"/>
+        <w:rPr>
+          <w:b/>
+          <w:bCs/>
+          <w:lang w:eastAsia="es-CR"/>
+        </w:rPr>
+      </w:pPr>
+      <w:r>
+        <w:rPr>
+          <w:b/>
+          <w:bCs/>
+          <w:lang w:eastAsia="es-CR"/>
+        </w:rPr>
+        <w:t>Por lo tanto;</w:t>
+      </w:r>
+    </w:p>
+    <w:p>
+      <w:pPr>
+        <w:shd w:val="clear" w:color="auto" w:fill="FFFFFF"/>
+        <w:jc w:val="both"/>
+        <w:rPr>
+          <w:bCs/>
+          <w:lang w:eastAsia="es-CR"/>
+        </w:rPr>
+      </w:pPr>
+      <w:r>
+        <w:rPr>
+          <w:b/>
+          <w:bCs/>
+          <w:lang w:eastAsia="es-CR"/>
+        </w:rPr>
+        <w:t>Se acuerda</w:t>
+      </w:r>
+      <w:r>
+        <w:rPr>
+          <w:bCs/>
+          <w:lang w:eastAsia="es-CR"/>
+        </w:rPr>
+        <w:t xml:space="preserve">: </w:t>
+      </w:r>
+      <w:proofErr w:type="spellStart"/>
+      <w:r>
+        <w:rPr>
+          <w:bCs/>
+          <w:lang w:eastAsia="es-CR"/>
         </w:rPr>
         <w:t>xxxx</w:t>
       </w:r>
@@ -1310,392 +1005,6 @@
     </w:p>
     <w:p>
       <w:pPr>
-        <w:spacing w:line="340" w:lineRule="atLeast"/>
-        <w:contextualSpacing/>
-        <w:jc w:val="both"/>
-        <w:rPr>
-          <w:lang w:val="es-MX"/>
-        </w:rPr>
-      </w:pPr>
-    </w:p>
-    <w:p>
-      <w:pPr>
-        <w:shd w:val="clear" w:color="auto" w:fill="FFFFFF"/>
-        <w:jc w:val="both"/>
-        <w:rPr>
-          <w:b/>
-          <w:bCs/>
-          <w:i/>
-          <w:lang w:eastAsia="es-CR"/>
-        </w:rPr>
-      </w:pPr>
-      <w:r>
-        <w:rPr>
-          <w:bCs/>
-          <w:lang w:eastAsia="es-CR"/>
-        </w:rPr>
-        <w:t xml:space="preserve">El profesor Erick Hernández Bonilla procede con la lectura de la </w:t>
-      </w:r>
-      <w:r>
-        <w:rPr>
-          <w:bCs/>
-          <w:lang w:eastAsia="es-CR"/>
-        </w:rPr>
-        <w:t>Agenda S</w:t>
-      </w:r>
-      <w:r>
-        <w:rPr>
-          <w:bCs/>
-          <w:lang w:eastAsia="es-CR"/>
-        </w:rPr>
-        <w:t>O</w:t>
-      </w:r>
-      <w:r>
-        <w:rPr>
-          <w:bCs/>
-          <w:lang w:eastAsia="es-CR"/>
-        </w:rPr>
-        <w:t>-</w:t>
-      </w:r>
-      <w:r>
-        <w:rPr>
-          <w:bCs/>
-          <w:lang w:eastAsia="es-CR"/>
-        </w:rPr>
-        <w:t>0</w:t>
-      </w:r>
-      <w:r>
-        <w:rPr>
-          <w:bCs/>
-          <w:lang w:eastAsia="es-CR"/>
-        </w:rPr>
-        <w:t>7</w:t>
-      </w:r>
-      <w:r>
-        <w:rPr>
-          <w:bCs/>
-          <w:lang w:eastAsia="es-CR"/>
-        </w:rPr>
-        <w:t>-</w:t>
-      </w:r>
-      <w:r>
-        <w:rPr>
-          <w:bCs/>
-          <w:lang w:eastAsia="es-CR"/>
-        </w:rPr>
-        <w:t>2020</w:t>
-      </w:r>
-      <w:r>
-        <w:rPr>
-          <w:bCs/>
-          <w:lang w:eastAsia="es-CR"/>
-        </w:rPr>
-        <w:t>.</w:t>
-      </w:r>
-    </w:p>
-    <w:p>
-      <w:pPr>
-        <w:shd w:val="clear" w:color="auto" w:fill="FFFFFF"/>
-        <w:jc w:val="both"/>
-        <w:rPr>
-          <w:bCs/>
-          <w:lang w:eastAsia="es-CR"/>
-        </w:rPr>
-      </w:pPr>
-    </w:p>
-    <w:p>
-      <w:pPr>
-        <w:shd w:val="clear" w:color="auto" w:fill="FFFFFF"/>
-        <w:jc w:val="both"/>
-        <w:rPr>
-          <w:bCs/>
-          <w:lang w:eastAsia="es-CR"/>
-        </w:rPr>
-      </w:pPr>
-      <w:r>
-        <w:rPr>
-          <w:bCs/>
-          <w:lang w:eastAsia="es-CR"/>
-        </w:rPr>
-        <w:t xml:space="preserve">Se somete a votación el punto, y se obtiene como resultado </w:t>
-      </w:r>
-      <w:r>
-        <w:rPr>
-          <w:bCs/>
-          <w:lang w:eastAsia="es-CR"/>
-        </w:rPr>
-        <w:t>Unánime</w:t>
-      </w:r>
-      <w:r>
-        <w:rPr>
-          <w:b/>
-          <w:bCs/>
-          <w:i/>
-          <w:lang w:eastAsia="es-CR"/>
-        </w:rPr>
-        <w:t xml:space="preserve"> </w:t>
-      </w:r>
-      <w:r>
-        <w:rPr>
-          <w:bCs/>
-          <w:lang w:eastAsia="es-CR"/>
-        </w:rPr>
-        <w:t>lo siguiente:</w:t>
-      </w:r>
-    </w:p>
-    <w:p>
-      <w:pPr>
-        <w:shd w:val="clear" w:color="auto" w:fill="FFFFFF"/>
-        <w:jc w:val="both"/>
-        <w:rPr>
-          <w:bCs/>
-          <w:lang w:eastAsia="es-CR"/>
-        </w:rPr>
-      </w:pPr>
-    </w:p>
-    <w:tbl>
-      <w:tblPr>
-        <w:tblStyle w:val="Tablaconcuadrcula"/>
-        <w:tblW w:w="0" w:type="auto"/>
-        <w:tblInd w:w="2235" w:type="dxa"/>
-        <w:tblBorders>
-          <w:top w:val="none" w:sz="0" w:space="0" w:color="auto"/>
-          <w:left w:val="none" w:sz="0" w:space="0" w:color="auto"/>
-          <w:bottom w:val="none" w:sz="0" w:space="0" w:color="auto"/>
-          <w:right w:val="none" w:sz="0" w:space="0" w:color="auto"/>
-          <w:insideH w:val="none" w:sz="0" w:space="0" w:color="auto"/>
-          <w:insideV w:val="none" w:sz="0" w:space="0" w:color="auto"/>
-        </w:tblBorders>
-        <w:tblLook w:val="04A0" w:firstRow="1" w:lastRow="0" w:firstColumn="1" w:lastColumn="0" w:noHBand="0" w:noVBand="1"/>
-      </w:tblPr>
-      <w:tblGrid>
-        <w:gridCol w:w="1842"/>
-        <w:gridCol w:w="851"/>
-      </w:tblGrid>
-      <w:tr>
-        <w:tc>
-          <w:tcPr>
-            <w:tcW w:w="1842" w:type="dxa"/>
-          </w:tcPr>
-          <w:p>
-            <w:pPr>
-              <w:jc w:val="both"/>
-              <w:rPr>
-                <w:color w:val="000000"/>
-              </w:rPr>
-            </w:pPr>
-            <w:proofErr w:type="spellStart"/>
-            <w:r>
-              <w:rPr>
-                <w:color w:val="000000"/>
-              </w:rPr>
-              <w:t>Votos</w:t>
-            </w:r>
-            <w:proofErr w:type="spellEnd"/>
-            <w:r>
-              <w:rPr>
-                <w:color w:val="000000"/>
-              </w:rPr>
-              <w:t xml:space="preserve"> a favor:</w:t>
-            </w:r>
-          </w:p>
-        </w:tc>
-        <w:tc>
-          <w:tcPr>
-            <w:tcW w:w="851" w:type="dxa"/>
-          </w:tcPr>
-          <w:p>
-            <w:pPr>
-              <w:jc w:val="both"/>
-              <w:rPr>
-                <w:color w:val="000000"/>
-              </w:rPr>
-            </w:pPr>
-            <w:r>
-              <w:rPr>
-                <w:color w:val="000000"/>
-              </w:rPr>
-              <w:t>0</w:t>
-            </w:r>
-          </w:p>
-        </w:tc>
-      </w:tr>
-      <w:tr>
-        <w:tc>
-          <w:tcPr>
-            <w:tcW w:w="1842" w:type="dxa"/>
-          </w:tcPr>
-          <w:p>
-            <w:pPr>
-              <w:jc w:val="both"/>
-              <w:rPr>
-                <w:color w:val="000000"/>
-              </w:rPr>
-            </w:pPr>
-            <w:proofErr w:type="spellStart"/>
-            <w:r>
-              <w:rPr>
-                <w:color w:val="000000"/>
-              </w:rPr>
-              <w:t>Votos</w:t>
-            </w:r>
-            <w:proofErr w:type="spellEnd"/>
-            <w:r>
-              <w:rPr>
-                <w:color w:val="000000"/>
-              </w:rPr>
-              <w:t xml:space="preserve"> </w:t>
-            </w:r>
-            <w:proofErr w:type="spellStart"/>
-            <w:r>
-              <w:rPr>
-                <w:color w:val="000000"/>
-              </w:rPr>
-              <w:t>en</w:t>
-            </w:r>
-            <w:proofErr w:type="spellEnd"/>
-            <w:r>
-              <w:rPr>
-                <w:color w:val="000000"/>
-              </w:rPr>
-              <w:t xml:space="preserve"> contra:</w:t>
-            </w:r>
-          </w:p>
-        </w:tc>
-        <w:tc>
-          <w:tcPr>
-            <w:tcW w:w="851" w:type="dxa"/>
-          </w:tcPr>
-          <w:p>
-            <w:pPr>
-              <w:jc w:val="both"/>
-              <w:rPr>
-                <w:color w:val="000000"/>
-              </w:rPr>
-            </w:pPr>
-            <w:r>
-              <w:rPr>
-                <w:color w:val="000000"/>
-              </w:rPr>
-              <w:t>0</w:t>
-            </w:r>
-          </w:p>
-        </w:tc>
-      </w:tr>
-      <w:tr>
-        <w:tc>
-          <w:tcPr>
-            <w:tcW w:w="1842" w:type="dxa"/>
-          </w:tcPr>
-          <w:p>
-            <w:pPr>
-              <w:jc w:val="both"/>
-              <w:rPr>
-                <w:color w:val="000000"/>
-              </w:rPr>
-            </w:pPr>
-            <w:proofErr w:type="spellStart"/>
-            <w:r>
-              <w:rPr>
-                <w:color w:val="000000"/>
-              </w:rPr>
-              <w:t>Abstención</w:t>
-            </w:r>
-            <w:proofErr w:type="spellEnd"/>
-            <w:r>
-              <w:rPr>
-                <w:color w:val="000000"/>
-              </w:rPr>
-              <w:t>:</w:t>
-            </w:r>
-          </w:p>
-        </w:tc>
-        <w:tc>
-          <w:tcPr>
-            <w:tcW w:w="851" w:type="dxa"/>
-          </w:tcPr>
-          <w:p>
-            <w:pPr>
-              <w:jc w:val="both"/>
-              <w:rPr>
-                <w:color w:val="000000"/>
-              </w:rPr>
-            </w:pPr>
-            <w:r>
-              <w:rPr>
-                <w:color w:val="000000"/>
-              </w:rPr>
-              <w:t>0</w:t>
-            </w:r>
-          </w:p>
-        </w:tc>
-      </w:tr>
-    </w:tbl>
-    <w:p>
-      <w:pPr>
-        <w:shd w:val="clear" w:color="auto" w:fill="FFFFFF"/>
-        <w:jc w:val="both"/>
-        <w:rPr>
-          <w:bCs/>
-          <w:lang w:eastAsia="es-CR"/>
-        </w:rPr>
-      </w:pPr>
-    </w:p>
-    <w:p>
-      <w:pPr>
-        <w:shd w:val="clear" w:color="auto" w:fill="FFFFFF"/>
-        <w:jc w:val="both"/>
-        <w:rPr>
-          <w:b/>
-          <w:bCs/>
-          <w:lang w:eastAsia="es-CR"/>
-        </w:rPr>
-      </w:pPr>
-      <w:r>
-        <w:rPr>
-          <w:b/>
-          <w:bCs/>
-          <w:lang w:eastAsia="es-CR"/>
-        </w:rPr>
-        <w:t>Por lo tanto;</w:t>
-      </w:r>
-    </w:p>
-    <w:p>
-      <w:pPr>
-        <w:shd w:val="clear" w:color="auto" w:fill="FFFFFF"/>
-        <w:jc w:val="both"/>
-        <w:rPr>
-          <w:bCs/>
-          <w:lang w:eastAsia="es-CR"/>
-        </w:rPr>
-      </w:pPr>
-      <w:r>
-        <w:rPr>
-          <w:b/>
-          <w:bCs/>
-          <w:lang w:eastAsia="es-CR"/>
-        </w:rPr>
-        <w:t>Se acuerda</w:t>
-      </w:r>
-      <w:r>
-        <w:rPr>
-          <w:bCs/>
-          <w:lang w:eastAsia="es-CR"/>
-        </w:rPr>
-        <w:t xml:space="preserve">: </w:t>
-      </w:r>
-      <w:proofErr w:type="spellStart"/>
-      <w:r>
-        <w:rPr>
-          <w:bCs/>
-          <w:lang w:eastAsia="es-CR"/>
-        </w:rPr>
-        <w:t>xxxx</w:t>
-      </w:r>
-      <w:proofErr w:type="spellEnd"/>
-    </w:p>
-    <w:p>
-      <w:pPr>
         <w:suppressAutoHyphens/>
         <w:contextualSpacing/>
         <w:jc w:val="right"/>
@@ -1714,787 +1023,29 @@
     </w:p>
     <w:p>
       <w:pPr>
+        <w:spacing w:line="340" w:lineRule="atLeast"/>
+        <w:contextualSpacing/>
+        <w:rPr>
+          <w:b/>
+          <w:lang w:eastAsia="es-CR"/>
+        </w:rPr>
+      </w:pPr>
+      <w:r>
+        <w:rPr>
+          <w:b/>
+          <w:lang w:eastAsia="es-CR"/>
+        </w:rPr>
+        <w:t>{/puntos}</w:t>
+      </w:r>
+    </w:p>
+    <w:p>
+      <w:pPr>
         <w:suppressAutoHyphens/>
         <w:contextualSpacing/>
         <w:jc w:val="right"/>
         <w:rPr>
           <w:b/>
           <w:lang w:val="es-CR"/>
-        </w:rPr>
-      </w:pPr>
-    </w:p>
-    <w:p>
-      <w:pPr>
-        <w:spacing w:after="200" w:line="276" w:lineRule="auto"/>
-        <w:rPr>
-          <w:b/>
-          <w:lang w:val="es-CR"/>
-        </w:rPr>
-      </w:pPr>
-      <w:r>
-        <w:rPr>
-          <w:b/>
-          <w:lang w:val="es-CR"/>
-        </w:rPr>
-        <w:br w:type="page"/>
-      </w:r>
-    </w:p>
-    <w:p>
-      <w:pPr>
-        <w:suppressAutoHyphens/>
-        <w:contextualSpacing/>
-        <w:jc w:val="right"/>
-        <w:rPr>
-          <w:b/>
-          <w:lang w:val="es-CR"/>
-        </w:rPr>
-      </w:pPr>
-    </w:p>
-    <w:p>
-      <w:pPr>
-        <w:spacing w:line="340" w:lineRule="atLeast"/>
-        <w:contextualSpacing/>
-        <w:jc w:val="both"/>
-        <w:rPr>
-          <w:lang w:val="es-MX"/>
-        </w:rPr>
-      </w:pPr>
-      <w:r>
-        <w:rPr>
-          <w:b/>
-          <w:lang w:eastAsia="es-CR"/>
-        </w:rPr>
-        <w:t>Artículo 2.</w:t>
-      </w:r>
-      <w:r>
-        <w:rPr>
-          <w:lang w:eastAsia="es-CR"/>
-        </w:rPr>
-        <w:t xml:space="preserve"> </w:t>
-      </w:r>
-      <w:r>
-        <w:rPr>
-          <w:lang w:val="es-MX"/>
-        </w:rPr>
-        <w:t>xxx</w:t>
-      </w:r>
-    </w:p>
-    <w:p>
-      <w:pPr>
-        <w:spacing w:line="340" w:lineRule="atLeast"/>
-        <w:contextualSpacing/>
-        <w:jc w:val="both"/>
-        <w:rPr>
-          <w:lang w:val="es-MX"/>
-        </w:rPr>
-      </w:pPr>
-    </w:p>
-    <w:p>
-      <w:pPr>
-        <w:spacing w:line="340" w:lineRule="atLeast"/>
-        <w:contextualSpacing/>
-        <w:jc w:val="both"/>
-        <w:rPr>
-          <w:lang w:val="es-MX"/>
-        </w:rPr>
-      </w:pPr>
-    </w:p>
-    <w:p>
-      <w:pPr>
-        <w:spacing w:line="340" w:lineRule="atLeast"/>
-        <w:contextualSpacing/>
-        <w:jc w:val="both"/>
-        <w:rPr>
-          <w:lang w:val="es-MX"/>
-        </w:rPr>
-      </w:pPr>
-    </w:p>
-    <w:p>
-      <w:pPr>
-        <w:spacing w:line="340" w:lineRule="atLeast"/>
-        <w:contextualSpacing/>
-        <w:jc w:val="both"/>
-        <w:rPr>
-          <w:lang w:val="es-MX"/>
-        </w:rPr>
-      </w:pPr>
-    </w:p>
-    <w:p>
-      <w:pPr>
-        <w:spacing w:line="340" w:lineRule="atLeast"/>
-        <w:contextualSpacing/>
-        <w:jc w:val="both"/>
-        <w:rPr>
-          <w:lang w:val="es-MX"/>
-        </w:rPr>
-      </w:pPr>
-    </w:p>
-    <w:p>
-      <w:pPr>
-        <w:spacing w:line="340" w:lineRule="atLeast"/>
-        <w:contextualSpacing/>
-        <w:jc w:val="both"/>
-        <w:rPr>
-          <w:lang w:val="es-MX"/>
-        </w:rPr>
-      </w:pPr>
-    </w:p>
-    <w:p>
-      <w:pPr>
-        <w:spacing w:line="340" w:lineRule="atLeast"/>
-        <w:contextualSpacing/>
-        <w:jc w:val="both"/>
-        <w:rPr>
-          <w:lang w:val="es-MX"/>
-        </w:rPr>
-      </w:pPr>
-    </w:p>
-    <w:p>
-      <w:pPr>
-        <w:spacing w:after="200" w:line="276" w:lineRule="auto"/>
-        <w:rPr>
-          <w:lang w:val="es-MX"/>
-        </w:rPr>
-      </w:pPr>
-      <w:r>
-        <w:rPr>
-          <w:lang w:val="es-MX"/>
-        </w:rPr>
-        <w:br w:type="page"/>
-      </w:r>
-    </w:p>
-    <w:p>
-      <w:pPr>
-        <w:spacing w:line="340" w:lineRule="atLeast"/>
-        <w:rPr>
-          <w:u w:val="single"/>
-          <w:lang w:val="es-MX"/>
-        </w:rPr>
-      </w:pPr>
-      <w:r>
-        <w:rPr>
-          <w:u w:val="single"/>
-          <w:lang w:val="es-MX"/>
-        </w:rPr>
-        <w:lastRenderedPageBreak/>
-        <w:t>Informe de Coordinación:</w:t>
-      </w:r>
-    </w:p>
-    <w:p>
-      <w:pPr>
-        <w:spacing w:line="340" w:lineRule="atLeast"/>
-        <w:rPr>
-          <w:u w:val="single"/>
-          <w:lang w:val="es-MX"/>
-        </w:rPr>
-      </w:pPr>
-    </w:p>
-    <w:p>
-      <w:pPr>
-        <w:spacing w:line="340" w:lineRule="atLeast"/>
-      </w:pPr>
-      <w:r>
-        <w:rPr>
-          <w:b/>
-          <w:lang w:eastAsia="es-CR"/>
-        </w:rPr>
-        <w:t xml:space="preserve">Artículo </w:t>
-      </w:r>
-      <w:r>
-        <w:rPr>
-          <w:b/>
-          <w:lang w:eastAsia="es-CR"/>
-        </w:rPr>
-        <w:t>3</w:t>
-      </w:r>
-      <w:r>
-        <w:rPr>
-          <w:b/>
-          <w:lang w:eastAsia="es-CR"/>
-        </w:rPr>
-        <w:t>.</w:t>
-      </w:r>
-      <w:r>
-        <w:rPr>
-          <w:b/>
-          <w:lang w:eastAsia="es-CR"/>
-        </w:rPr>
-        <w:t xml:space="preserve"> </w:t>
-      </w:r>
-      <w:r>
-        <w:rPr>
-          <w:lang w:val="es-MX"/>
-        </w:rPr>
-        <w:t>xx</w:t>
-      </w:r>
-    </w:p>
-    <w:p>
-      <w:pPr>
-        <w:pStyle w:val="Prrafodelista"/>
-        <w:shd w:val="clear" w:color="auto" w:fill="FFFFFF"/>
-        <w:suppressAutoHyphens/>
-        <w:ind w:left="3600"/>
-        <w:contextualSpacing/>
-        <w:rPr>
-          <w:rFonts w:ascii="Times New Roman" w:eastAsia="Times New Roman" w:hAnsi="Times New Roman"/>
-          <w:b w:val="0"/>
-          <w:bCs w:val="0"/>
-          <w:iCs w:val="0"/>
-        </w:rPr>
-      </w:pPr>
-      <w:r>
-        <w:rPr>
-          <w:rFonts w:ascii="Times New Roman" w:eastAsia="Times New Roman" w:hAnsi="Times New Roman"/>
-          <w:b w:val="0"/>
-          <w:bCs w:val="0"/>
-          <w:iCs w:val="0"/>
-        </w:rPr>
-        <w:t>Este punto es informativo.</w:t>
-      </w:r>
-    </w:p>
-    <w:p>
-      <w:pPr>
-        <w:pStyle w:val="Prrafodelista"/>
-        <w:shd w:val="clear" w:color="auto" w:fill="FFFFFF"/>
-        <w:suppressAutoHyphens/>
-        <w:ind w:left="5040"/>
-        <w:contextualSpacing/>
-        <w:jc w:val="both"/>
-        <w:rPr>
-          <w:rFonts w:ascii="Times New Roman" w:eastAsia="Times New Roman" w:hAnsi="Times New Roman"/>
-          <w:b w:val="0"/>
-          <w:bCs w:val="0"/>
-          <w:i w:val="0"/>
-          <w:iCs w:val="0"/>
-        </w:rPr>
-      </w:pPr>
-    </w:p>
-    <w:p>
-      <w:pPr>
-        <w:pStyle w:val="Prrafodelista"/>
-        <w:shd w:val="clear" w:color="auto" w:fill="FFFFFF"/>
-        <w:suppressAutoHyphens/>
-        <w:ind w:left="5040"/>
-        <w:contextualSpacing/>
-        <w:jc w:val="both"/>
-        <w:rPr>
-          <w:rFonts w:ascii="Times New Roman" w:eastAsia="Times New Roman" w:hAnsi="Times New Roman"/>
-          <w:b w:val="0"/>
-          <w:bCs w:val="0"/>
-          <w:i w:val="0"/>
-          <w:iCs w:val="0"/>
-        </w:rPr>
-      </w:pPr>
-    </w:p>
-    <w:p>
-      <w:pPr>
-        <w:spacing w:before="100" w:beforeAutospacing="1" w:after="100" w:afterAutospacing="1" w:line="340" w:lineRule="atLeast"/>
-        <w:jc w:val="both"/>
-        <w:rPr>
-          <w:lang w:val="es-MX"/>
-        </w:rPr>
-      </w:pPr>
-      <w:r>
-        <w:rPr>
-          <w:b/>
-          <w:lang w:eastAsia="es-CR"/>
-        </w:rPr>
-        <w:t>Artículo 4.</w:t>
-      </w:r>
-      <w:r>
-        <w:rPr>
-          <w:lang w:val="es-MX"/>
-        </w:rPr>
-        <w:t xml:space="preserve"> </w:t>
-      </w:r>
-      <w:r>
-        <w:rPr>
-          <w:lang w:val="es-MX"/>
-        </w:rPr>
-        <w:t>x</w:t>
-      </w:r>
-    </w:p>
-    <w:p>
-      <w:pPr>
-        <w:spacing w:before="100" w:beforeAutospacing="1" w:after="100" w:afterAutospacing="1"/>
-        <w:jc w:val="both"/>
-        <w:rPr>
-          <w:lang w:val="es-MX"/>
-        </w:rPr>
-      </w:pPr>
-      <w:r>
-        <w:rPr>
-          <w:lang w:val="es-MX"/>
-        </w:rPr>
-        <w:t>Considerando que:</w:t>
-      </w:r>
-    </w:p>
-    <w:p>
-      <w:pPr>
-        <w:pStyle w:val="Prrafodelista"/>
-        <w:numPr>
-          <w:ilvl w:val="0"/>
-          <w:numId w:val="39"/>
-        </w:numPr>
-        <w:suppressAutoHyphens/>
-        <w:spacing w:before="100" w:beforeAutospacing="1" w:after="100" w:afterAutospacing="1" w:line="340" w:lineRule="atLeast"/>
-        <w:ind w:left="714" w:hanging="357"/>
-        <w:contextualSpacing/>
-        <w:jc w:val="both"/>
-        <w:rPr>
-          <w:rFonts w:ascii="Times New Roman" w:eastAsia="Times New Roman" w:hAnsi="Times New Roman"/>
-          <w:b w:val="0"/>
-          <w:bCs w:val="0"/>
-          <w:i w:val="0"/>
-          <w:iCs w:val="0"/>
-          <w:lang w:val="es-MX"/>
-        </w:rPr>
-      </w:pPr>
-      <w:r>
-        <w:rPr>
-          <w:rFonts w:ascii="Times New Roman" w:eastAsia="Times New Roman" w:hAnsi="Times New Roman"/>
-          <w:b w:val="0"/>
-          <w:bCs w:val="0"/>
-          <w:i w:val="0"/>
-          <w:iCs w:val="0"/>
-          <w:lang w:val="es-MX"/>
-        </w:rPr>
-        <w:t>xx</w:t>
-      </w:r>
-    </w:p>
-    <w:p>
-      <w:pPr>
-        <w:pStyle w:val="Prrafodelista"/>
-        <w:suppressAutoHyphens/>
-        <w:spacing w:before="100" w:beforeAutospacing="1" w:after="100" w:afterAutospacing="1" w:line="340" w:lineRule="atLeast"/>
-        <w:ind w:left="714"/>
-        <w:contextualSpacing/>
-        <w:jc w:val="both"/>
-        <w:rPr>
-          <w:rFonts w:ascii="Times New Roman" w:eastAsia="Times New Roman" w:hAnsi="Times New Roman"/>
-          <w:b w:val="0"/>
-          <w:bCs w:val="0"/>
-          <w:i w:val="0"/>
-          <w:iCs w:val="0"/>
-          <w:lang w:val="es-MX"/>
-        </w:rPr>
-      </w:pPr>
-    </w:p>
-    <w:p>
-      <w:pPr>
-        <w:shd w:val="clear" w:color="auto" w:fill="FFFFFF"/>
-        <w:jc w:val="both"/>
-        <w:rPr>
-          <w:lang w:eastAsia="es-CR"/>
-        </w:rPr>
-      </w:pPr>
-      <w:r>
-        <w:rPr>
-          <w:lang w:eastAsia="es-CR"/>
-        </w:rPr>
-        <w:t>Se somete a votación el punto, y se obtiene como resultado Unánime</w:t>
-      </w:r>
-      <w:r>
-        <w:rPr>
-          <w:b/>
-          <w:i/>
-          <w:lang w:eastAsia="es-CR"/>
-        </w:rPr>
-        <w:t xml:space="preserve"> </w:t>
-      </w:r>
-      <w:r>
-        <w:rPr>
-          <w:lang w:eastAsia="es-CR"/>
-        </w:rPr>
-        <w:t>lo sig</w:t>
-      </w:r>
-      <w:r>
-        <w:rPr>
-          <w:lang w:eastAsia="es-CR"/>
-        </w:rPr>
-        <w:t>uiente:</w:t>
-      </w:r>
-    </w:p>
-    <w:p>
-      <w:pPr>
-        <w:shd w:val="clear" w:color="auto" w:fill="FFFFFF"/>
-        <w:jc w:val="both"/>
-        <w:rPr>
-          <w:lang w:eastAsia="es-CR"/>
-        </w:rPr>
-      </w:pPr>
-    </w:p>
-    <w:tbl>
-      <w:tblPr>
-        <w:tblStyle w:val="Tablaconcuadrcula"/>
-        <w:tblW w:w="0" w:type="auto"/>
-        <w:tblInd w:w="2235" w:type="dxa"/>
-        <w:tblBorders>
-          <w:top w:val="none" w:sz="0" w:space="0" w:color="auto"/>
-          <w:left w:val="none" w:sz="0" w:space="0" w:color="auto"/>
-          <w:bottom w:val="none" w:sz="0" w:space="0" w:color="auto"/>
-          <w:right w:val="none" w:sz="0" w:space="0" w:color="auto"/>
-          <w:insideH w:val="none" w:sz="0" w:space="0" w:color="auto"/>
-          <w:insideV w:val="none" w:sz="0" w:space="0" w:color="auto"/>
-        </w:tblBorders>
-        <w:tblLook w:val="04A0" w:firstRow="1" w:lastRow="0" w:firstColumn="1" w:lastColumn="0" w:noHBand="0" w:noVBand="1"/>
-      </w:tblPr>
-      <w:tblGrid>
-        <w:gridCol w:w="1842"/>
-        <w:gridCol w:w="851"/>
-      </w:tblGrid>
-      <w:tr>
-        <w:tc>
-          <w:tcPr>
-            <w:tcW w:w="1842" w:type="dxa"/>
-          </w:tcPr>
-          <w:p>
-            <w:pPr>
-              <w:jc w:val="both"/>
-              <w:rPr>
-                <w:color w:val="000000"/>
-              </w:rPr>
-            </w:pPr>
-            <w:proofErr w:type="spellStart"/>
-            <w:r>
-              <w:rPr>
-                <w:color w:val="000000"/>
-              </w:rPr>
-              <w:t>Votos</w:t>
-            </w:r>
-            <w:proofErr w:type="spellEnd"/>
-            <w:r>
-              <w:rPr>
-                <w:color w:val="000000"/>
-              </w:rPr>
-              <w:t xml:space="preserve"> a favor:</w:t>
-            </w:r>
-          </w:p>
-        </w:tc>
-        <w:tc>
-          <w:tcPr>
-            <w:tcW w:w="851" w:type="dxa"/>
-          </w:tcPr>
-          <w:p>
-            <w:pPr>
-              <w:jc w:val="both"/>
-              <w:rPr>
-                <w:color w:val="000000"/>
-              </w:rPr>
-            </w:pPr>
-            <w:r>
-              <w:rPr>
-                <w:color w:val="000000"/>
-              </w:rPr>
-              <w:t>9</w:t>
-            </w:r>
-          </w:p>
-        </w:tc>
-      </w:tr>
-      <w:tr>
-        <w:tc>
-          <w:tcPr>
-            <w:tcW w:w="1842" w:type="dxa"/>
-          </w:tcPr>
-          <w:p>
-            <w:pPr>
-              <w:jc w:val="both"/>
-              <w:rPr>
-                <w:color w:val="000000"/>
-              </w:rPr>
-            </w:pPr>
-            <w:proofErr w:type="spellStart"/>
-            <w:r>
-              <w:rPr>
-                <w:color w:val="000000"/>
-              </w:rPr>
-              <w:t>Votos</w:t>
-            </w:r>
-            <w:proofErr w:type="spellEnd"/>
-            <w:r>
-              <w:rPr>
-                <w:color w:val="000000"/>
-              </w:rPr>
-              <w:t xml:space="preserve"> </w:t>
-            </w:r>
-            <w:proofErr w:type="spellStart"/>
-            <w:r>
-              <w:rPr>
-                <w:color w:val="000000"/>
-              </w:rPr>
-              <w:t>en</w:t>
-            </w:r>
-            <w:proofErr w:type="spellEnd"/>
-            <w:r>
-              <w:rPr>
-                <w:color w:val="000000"/>
-              </w:rPr>
-              <w:t xml:space="preserve"> contra:</w:t>
-            </w:r>
-          </w:p>
-        </w:tc>
-        <w:tc>
-          <w:tcPr>
-            <w:tcW w:w="851" w:type="dxa"/>
-          </w:tcPr>
-          <w:p>
-            <w:pPr>
-              <w:jc w:val="both"/>
-              <w:rPr>
-                <w:color w:val="000000"/>
-              </w:rPr>
-            </w:pPr>
-            <w:r>
-              <w:rPr>
-                <w:color w:val="000000"/>
-              </w:rPr>
-              <w:t>0</w:t>
-            </w:r>
-          </w:p>
-        </w:tc>
-      </w:tr>
-      <w:tr>
-        <w:tc>
-          <w:tcPr>
-            <w:tcW w:w="1842" w:type="dxa"/>
-          </w:tcPr>
-          <w:p>
-            <w:pPr>
-              <w:jc w:val="both"/>
-              <w:rPr>
-                <w:color w:val="000000"/>
-              </w:rPr>
-            </w:pPr>
-            <w:proofErr w:type="spellStart"/>
-            <w:r>
-              <w:rPr>
-                <w:color w:val="000000"/>
-              </w:rPr>
-              <w:t>Abstención</w:t>
-            </w:r>
-            <w:proofErr w:type="spellEnd"/>
-            <w:r>
-              <w:rPr>
-                <w:color w:val="000000"/>
-              </w:rPr>
-              <w:t>:</w:t>
-            </w:r>
-          </w:p>
-        </w:tc>
-        <w:tc>
-          <w:tcPr>
-            <w:tcW w:w="851" w:type="dxa"/>
-          </w:tcPr>
-          <w:p>
-            <w:pPr>
-              <w:jc w:val="both"/>
-              <w:rPr>
-                <w:color w:val="000000"/>
-              </w:rPr>
-            </w:pPr>
-            <w:r>
-              <w:rPr>
-                <w:color w:val="000000"/>
-              </w:rPr>
-              <w:t>0</w:t>
-            </w:r>
-          </w:p>
-        </w:tc>
-      </w:tr>
-    </w:tbl>
-    <w:p>
-      <w:pPr>
-        <w:shd w:val="clear" w:color="auto" w:fill="FFFFFF"/>
-        <w:jc w:val="both"/>
-        <w:rPr>
-          <w:lang w:eastAsia="es-CR"/>
-        </w:rPr>
-      </w:pPr>
-    </w:p>
-    <w:p>
-      <w:pPr>
-        <w:shd w:val="clear" w:color="auto" w:fill="FFFFFF"/>
-        <w:spacing w:line="340" w:lineRule="atLeast"/>
-        <w:jc w:val="both"/>
-        <w:rPr>
-          <w:b/>
-          <w:lang w:eastAsia="es-CR"/>
-        </w:rPr>
-      </w:pPr>
-      <w:r>
-        <w:rPr>
-          <w:b/>
-          <w:lang w:eastAsia="es-CR"/>
-        </w:rPr>
-        <w:t>Por lo tanto;</w:t>
-      </w:r>
-    </w:p>
-    <w:p>
-      <w:pPr>
-        <w:shd w:val="clear" w:color="auto" w:fill="FFFFFF"/>
-        <w:spacing w:line="340" w:lineRule="atLeast"/>
-        <w:jc w:val="both"/>
-        <w:rPr>
-          <w:lang w:val="es-MX"/>
-        </w:rPr>
-      </w:pPr>
-      <w:r>
-        <w:rPr>
-          <w:b/>
-          <w:lang w:eastAsia="es-CR"/>
-        </w:rPr>
-        <w:t>Se acuerda</w:t>
-      </w:r>
-      <w:r>
-        <w:rPr>
-          <w:lang w:eastAsia="es-CR"/>
-        </w:rPr>
-        <w:t>:</w:t>
-      </w:r>
-      <w:r>
-        <w:rPr>
-          <w:lang w:eastAsia="es-CR"/>
-        </w:rPr>
-        <w:t xml:space="preserve"> </w:t>
-      </w:r>
-      <w:r>
-        <w:rPr>
-          <w:lang w:val="es-MX"/>
-        </w:rPr>
-        <w:t>xxx</w:t>
-      </w:r>
-    </w:p>
-    <w:p>
-      <w:pPr>
-        <w:shd w:val="clear" w:color="auto" w:fill="FFFFFF"/>
-        <w:suppressAutoHyphens/>
-        <w:contextualSpacing/>
-        <w:jc w:val="right"/>
-        <w:rPr>
-          <w:b/>
-        </w:rPr>
-      </w:pPr>
-      <w:r>
-        <w:rPr>
-          <w:b/>
-          <w:lang w:val="es-CR"/>
-        </w:rPr>
-        <w:t>ACUERDO FIRME</w:t>
-      </w:r>
-    </w:p>
-    <w:p>
-      <w:pPr>
-        <w:spacing w:after="200" w:line="276" w:lineRule="auto"/>
-        <w:rPr>
-          <w:b/>
-          <w:lang w:val="es-CR"/>
-        </w:rPr>
-      </w:pPr>
-      <w:r>
-        <w:rPr>
-          <w:b/>
-          <w:lang w:val="es-CR"/>
-        </w:rPr>
-        <w:br w:type="page"/>
-      </w:r>
-    </w:p>
-    <w:p>
-      <w:pPr>
-        <w:contextualSpacing/>
-        <w:jc w:val="right"/>
-        <w:rPr>
-          <w:b/>
-          <w:lang w:val="es-CR"/>
-        </w:rPr>
-      </w:pPr>
-    </w:p>
-    <w:p>
-      <w:pPr>
-        <w:spacing w:line="340" w:lineRule="atLeast"/>
-        <w:contextualSpacing/>
-        <w:jc w:val="both"/>
-        <w:rPr>
-          <w:lang w:val="es-MX"/>
-        </w:rPr>
-      </w:pPr>
-      <w:r>
-        <w:rPr>
-          <w:b/>
-          <w:lang w:eastAsia="es-CR"/>
-        </w:rPr>
-        <w:t xml:space="preserve">Artículo </w:t>
-      </w:r>
-      <w:r>
-        <w:rPr>
-          <w:b/>
-          <w:lang w:eastAsia="es-CR"/>
-        </w:rPr>
-        <w:t>5</w:t>
-      </w:r>
-      <w:r>
-        <w:rPr>
-          <w:lang w:eastAsia="es-CR"/>
-        </w:rPr>
-        <w:t>.</w:t>
-      </w:r>
-      <w:r>
-        <w:rPr>
-          <w:lang w:eastAsia="es-CR"/>
-        </w:rPr>
-        <w:t xml:space="preserve"> </w:t>
-      </w:r>
-      <w:r>
-        <w:rPr>
-          <w:bCs/>
-          <w:iCs/>
-          <w:lang w:val="es-MX"/>
-        </w:rPr>
-        <w:t>Asuntos Varios.</w:t>
-      </w:r>
-    </w:p>
-    <w:p>
-      <w:pPr>
-        <w:jc w:val="both"/>
-        <w:rPr>
-          <w:bCs/>
-          <w:lang w:eastAsia="es-CR"/>
-        </w:rPr>
-      </w:pPr>
-    </w:p>
-    <w:p>
-      <w:pPr>
-        <w:pStyle w:val="Prrafodelista"/>
-        <w:numPr>
-          <w:ilvl w:val="0"/>
-          <w:numId w:val="41"/>
-        </w:numPr>
-        <w:spacing w:line="340" w:lineRule="atLeast"/>
-        <w:ind w:left="714" w:hanging="357"/>
-        <w:jc w:val="both"/>
-        <w:rPr>
-          <w:rFonts w:ascii="Times New Roman" w:eastAsia="Times New Roman" w:hAnsi="Times New Roman"/>
-          <w:b w:val="0"/>
-          <w:i w:val="0"/>
-          <w:lang w:val="es-MX"/>
-        </w:rPr>
-      </w:pPr>
-      <w:r>
-        <w:rPr>
-          <w:rFonts w:ascii="Times New Roman" w:eastAsia="Times New Roman" w:hAnsi="Times New Roman"/>
-          <w:b w:val="0"/>
-          <w:i w:val="0"/>
-          <w:lang w:val="es-MX"/>
-        </w:rPr>
-        <w:t>x</w:t>
-      </w:r>
-    </w:p>
-    <w:p>
-      <w:pPr>
-        <w:spacing w:line="340" w:lineRule="atLeast"/>
-        <w:contextualSpacing/>
-        <w:jc w:val="both"/>
-        <w:rPr>
-          <w:lang w:val="es-MX"/>
         </w:rPr>
       </w:pPr>
     </w:p>
@@ -2530,107 +1081,18 @@
     </w:p>
     <w:p>
       <w:pPr>
-        <w:shd w:val="clear" w:color="auto" w:fill="FFFFFF"/>
-        <w:contextualSpacing/>
-        <w:jc w:val="both"/>
-        <w:rPr>
-          <w:bCs/>
-          <w:lang w:eastAsia="es-CR"/>
-        </w:rPr>
-      </w:pPr>
-      <w:r>
-        <w:rPr>
-          <w:bCs/>
-          <w:lang w:eastAsia="es-CR"/>
-        </w:rPr>
-        <w:t>Fotografía de pantalla</w:t>
-      </w:r>
+        <w:rPr>
+          <w:rFonts w:asciiTheme="minorHAnsi" w:hAnsiTheme="minorHAnsi"/>
+          <w:b/>
+        </w:rPr>
+      </w:pPr>
     </w:p>
     <w:p>
       <w:pPr>
-        <w:shd w:val="clear" w:color="auto" w:fill="FFFFFF"/>
-        <w:contextualSpacing/>
-        <w:jc w:val="center"/>
-        <w:rPr>
-          <w:bCs/>
-          <w:lang w:eastAsia="es-CR"/>
-        </w:rPr>
-      </w:pPr>
-      <w:r>
-        <w:rPr>
-          <w:bCs/>
-          <w:noProof/>
-          <w:lang w:val="en-US" w:eastAsia="ja-JP"/>
-        </w:rPr>
-        <w:drawing>
-          <wp:inline distT="0" distB="0" distL="0" distR="0" wp14:anchorId="3ACE850C" wp14:editId="59ACF221">
-            <wp:extent cx="5420265" cy="2934031"/>
-            <wp:effectExtent l="0" t="0" r="0" b="0"/>
-            <wp:docPr id="4" name="Imagen 4"/>
-            <wp:cNvGraphicFramePr>
-              <a:graphicFrameLocks xmlns:a="http://schemas.openxmlformats.org/drawingml/2006/main" noChangeAspect="1"/>
-            </wp:cNvGraphicFramePr>
-            <a:graphic xmlns:a="http://schemas.openxmlformats.org/drawingml/2006/main">
-              <a:graphicData uri="http://schemas.openxmlformats.org/drawingml/2006/picture">
-                <pic:pic xmlns:pic="http://schemas.openxmlformats.org/drawingml/2006/picture">
-                  <pic:nvPicPr>
-                    <pic:cNvPr id="0" name="Picture 2"/>
-                    <pic:cNvPicPr>
-                      <a:picLocks noChangeAspect="1" noChangeArrowheads="1"/>
-                    </pic:cNvPicPr>
-                  </pic:nvPicPr>
-                  <pic:blipFill>
-                    <a:blip r:embed="rId11">
-                      <a:extLst>
-                        <a:ext uri="{28A0092B-C50C-407E-A947-70E740481C1C}">
-                          <a14:useLocalDpi xmlns:a14="http://schemas.microsoft.com/office/drawing/2010/main" val="0"/>
-                        </a:ext>
-                      </a:extLst>
-                    </a:blip>
-                    <a:srcRect/>
-                    <a:stretch>
-                      <a:fillRect/>
-                    </a:stretch>
-                  </pic:blipFill>
-                  <pic:spPr bwMode="auto">
-                    <a:xfrm>
-                      <a:off x="0" y="0"/>
-                      <a:ext cx="5437848" cy="2943549"/>
-                    </a:xfrm>
-                    <a:prstGeom prst="rect">
-                      <a:avLst/>
-                    </a:prstGeom>
-                    <a:noFill/>
-                  </pic:spPr>
-                </pic:pic>
-              </a:graphicData>
-            </a:graphic>
-          </wp:inline>
-        </w:drawing>
-      </w:r>
-    </w:p>
-    <w:p>
-      <w:pPr>
-        <w:jc w:val="both"/>
-        <w:rPr>
-          <w:bCs/>
-          <w:lang w:eastAsia="es-CR"/>
-        </w:rPr>
-      </w:pPr>
-    </w:p>
-    <w:p>
-      <w:pPr>
         <w:rPr>
           <w:rFonts w:asciiTheme="minorHAnsi" w:hAnsiTheme="minorHAnsi"/>
           <w:b/>
-        </w:rPr>
-      </w:pPr>
-    </w:p>
-    <w:p>
-      <w:pPr>
-        <w:rPr>
-          <w:rFonts w:asciiTheme="minorHAnsi" w:hAnsiTheme="minorHAnsi"/>
-          <w:b/>
+          <w:lang w:val="es-CR"/>
         </w:rPr>
       </w:pPr>
       <w:r>
@@ -2647,107 +1109,14 @@
         </w:rPr>
         <w:t xml:space="preserve"> </w:t>
       </w:r>
-      <w:proofErr w:type="spellStart"/>
-      <w:proofErr w:type="gramStart"/>
       <w:r>
         <w:rPr>
           <w:rFonts w:asciiTheme="minorHAnsi" w:hAnsiTheme="minorHAnsi"/>
           <w:b/>
-        </w:rPr>
-        <w:t>xx</w:t>
+          <w:lang w:val="es-CR"/>
+        </w:rPr>
+        <w:t>{hora}</w:t>
       </w:r>
-      <w:r>
-        <w:rPr>
-          <w:rFonts w:asciiTheme="minorHAnsi" w:hAnsiTheme="minorHAnsi"/>
-          <w:b/>
-        </w:rPr>
-        <w:t>:</w:t>
-      </w:r>
-      <w:r>
-        <w:rPr>
-          <w:rFonts w:asciiTheme="minorHAnsi" w:hAnsiTheme="minorHAnsi"/>
-          <w:b/>
-        </w:rPr>
-        <w:t>xx</w:t>
-      </w:r>
-      <w:proofErr w:type="spellEnd"/>
-      <w:proofErr w:type="gramEnd"/>
-      <w:r>
-        <w:rPr>
-          <w:rFonts w:asciiTheme="minorHAnsi" w:hAnsiTheme="minorHAnsi"/>
-          <w:b/>
-        </w:rPr>
-        <w:t xml:space="preserve"> </w:t>
-      </w:r>
-      <w:r>
-        <w:rPr>
-          <w:rFonts w:asciiTheme="minorHAnsi" w:hAnsiTheme="minorHAnsi"/>
-          <w:b/>
-        </w:rPr>
-        <w:t>a</w:t>
-      </w:r>
-      <w:r>
-        <w:rPr>
-          <w:rFonts w:asciiTheme="minorHAnsi" w:hAnsiTheme="minorHAnsi"/>
-          <w:b/>
-        </w:rPr>
-        <w:t>.m.</w:t>
-      </w:r>
-    </w:p>
-    <w:p>
-      <w:pPr>
-        <w:pStyle w:val="Prrafodelista"/>
-        <w:ind w:left="360"/>
-        <w:rPr>
-          <w:rFonts w:asciiTheme="minorHAnsi" w:hAnsiTheme="minorHAnsi"/>
-          <w:b w:val="0"/>
-          <w:i w:val="0"/>
-        </w:rPr>
-      </w:pPr>
-    </w:p>
-    <w:p>
-      <w:pPr>
-        <w:pStyle w:val="Prrafodelista"/>
-        <w:ind w:left="360"/>
-        <w:rPr>
-          <w:rFonts w:asciiTheme="minorHAnsi" w:hAnsiTheme="minorHAnsi"/>
-          <w:b w:val="0"/>
-          <w:i w:val="0"/>
-        </w:rPr>
-      </w:pPr>
-    </w:p>
-    <w:p>
-      <w:pPr>
-        <w:pStyle w:val="Prrafodelista"/>
-        <w:ind w:left="360"/>
-        <w:rPr>
-          <w:rFonts w:asciiTheme="minorHAnsi" w:hAnsiTheme="minorHAnsi"/>
-          <w:b w:val="0"/>
-          <w:i w:val="0"/>
-        </w:rPr>
-      </w:pPr>
-    </w:p>
-    <w:p>
-      <w:pPr>
-        <w:pStyle w:val="Prrafodelista"/>
-        <w:ind w:left="360"/>
-        <w:rPr>
-          <w:rFonts w:asciiTheme="minorHAnsi" w:hAnsiTheme="minorHAnsi"/>
-          <w:b w:val="0"/>
-          <w:i w:val="0"/>
-        </w:rPr>
-      </w:pPr>
-    </w:p>
-    <w:p>
-      <w:pPr>
-        <w:pStyle w:val="Prrafodelista"/>
-        <w:ind w:left="360"/>
-        <w:rPr>
-          <w:rFonts w:asciiTheme="minorHAnsi" w:hAnsiTheme="minorHAnsi"/>
-          <w:b w:val="0"/>
-          <w:i w:val="0"/>
-        </w:rPr>
-      </w:pPr>
     </w:p>
     <w:p>
       <w:pPr>
@@ -2915,9 +1284,9 @@
       </w:r>
     </w:p>
     <w:sectPr>
-      <w:headerReference w:type="default" r:id="rId12"/>
-      <w:footerReference w:type="default" r:id="rId13"/>
-      <w:footerReference w:type="first" r:id="rId14"/>
+      <w:headerReference w:type="default" r:id="rId11"/>
+      <w:footerReference w:type="default" r:id="rId12"/>
+      <w:footerReference w:type="first" r:id="rId13"/>
       <w:pgSz w:w="11906" w:h="16838"/>
       <w:pgMar w:top="1417" w:right="1274" w:bottom="1417" w:left="1560" w:header="708" w:footer="708" w:gutter="0"/>
       <w:cols w:space="708"/>
@@ -3010,7 +1379,7 @@
                 <w:bCs/>
                 <w:noProof/>
               </w:rPr>
-              <w:t>1</w:t>
+              <w:t>3</w:t>
             </w:r>
             <w:r>
               <w:rPr>
@@ -3058,7 +1427,7 @@
                 <w:bCs/>
                 <w:noProof/>
               </w:rPr>
-              <w:t>6</w:t>
+              <w:t>3</w:t>
             </w:r>
             <w:r>
               <w:rPr>
@@ -3188,7 +1557,15 @@
         <w:szCs w:val="18"/>
         <w:lang w:val="es-EC"/>
       </w:rPr>
-      <w:t>Carrera Ingeniería en Computación-SJ</w:t>
+      <w:t xml:space="preserve">Carrera </w:t>
+    </w:r>
+    <w:r>
+      <w:rPr>
+        <w:sz w:val="18"/>
+        <w:szCs w:val="18"/>
+        <w:lang w:val="es-EC"/>
+      </w:rPr>
+      <w:t>{carrera}-{campus}</w:t>
     </w:r>
   </w:p>
   <w:p>
@@ -5410,6 +3787,118 @@
     </w:lvl>
   </w:abstractNum>
   <w:abstractNum w:abstractNumId="19" w15:restartNumberingAfterBreak="0">
+    <w:nsid w:val="0ADA7A46"/>
+    <w:multiLevelType w:val="hybridMultilevel"/>
+    <w:tmpl w:val="FACACE9A"/>
+    <w:lvl w:ilvl="0" w:tplc="A7805A4E">
+      <w:numFmt w:val="bullet"/>
+      <w:lvlText w:val="-"/>
+      <w:lvlJc w:val="left"/>
+      <w:pPr>
+        <w:ind w:left="1065" w:hanging="360"/>
+      </w:pPr>
+      <w:rPr>
+        <w:rFonts w:ascii="Times New Roman" w:eastAsia="Times New Roman" w:hAnsi="Times New Roman" w:cs="Times New Roman" w:hint="default"/>
+      </w:rPr>
+    </w:lvl>
+    <w:lvl w:ilvl="1" w:tplc="04090003" w:tentative="1">
+      <w:start w:val="1"/>
+      <w:numFmt w:val="bullet"/>
+      <w:lvlText w:val="o"/>
+      <w:lvlJc w:val="left"/>
+      <w:pPr>
+        <w:ind w:left="1785" w:hanging="360"/>
+      </w:pPr>
+      <w:rPr>
+        <w:rFonts w:ascii="Courier New" w:hAnsi="Courier New" w:cs="Courier New" w:hint="default"/>
+      </w:rPr>
+    </w:lvl>
+    <w:lvl w:ilvl="2" w:tplc="04090005" w:tentative="1">
+      <w:start w:val="1"/>
+      <w:numFmt w:val="bullet"/>
+      <w:lvlText w:val=""/>
+      <w:lvlJc w:val="left"/>
+      <w:pPr>
+        <w:ind w:left="2505" w:hanging="360"/>
+      </w:pPr>
+      <w:rPr>
+        <w:rFonts w:ascii="Wingdings" w:hAnsi="Wingdings" w:hint="default"/>
+      </w:rPr>
+    </w:lvl>
+    <w:lvl w:ilvl="3" w:tplc="04090001" w:tentative="1">
+      <w:start w:val="1"/>
+      <w:numFmt w:val="bullet"/>
+      <w:lvlText w:val=""/>
+      <w:lvlJc w:val="left"/>
+      <w:pPr>
+        <w:ind w:left="3225" w:hanging="360"/>
+      </w:pPr>
+      <w:rPr>
+        <w:rFonts w:ascii="Symbol" w:hAnsi="Symbol" w:hint="default"/>
+      </w:rPr>
+    </w:lvl>
+    <w:lvl w:ilvl="4" w:tplc="04090003" w:tentative="1">
+      <w:start w:val="1"/>
+      <w:numFmt w:val="bullet"/>
+      <w:lvlText w:val="o"/>
+      <w:lvlJc w:val="left"/>
+      <w:pPr>
+        <w:ind w:left="3945" w:hanging="360"/>
+      </w:pPr>
+      <w:rPr>
+        <w:rFonts w:ascii="Courier New" w:hAnsi="Courier New" w:cs="Courier New" w:hint="default"/>
+      </w:rPr>
+    </w:lvl>
+    <w:lvl w:ilvl="5" w:tplc="04090005" w:tentative="1">
+      <w:start w:val="1"/>
+      <w:numFmt w:val="bullet"/>
+      <w:lvlText w:val=""/>
+      <w:lvlJc w:val="left"/>
+      <w:pPr>
+        <w:ind w:left="4665" w:hanging="360"/>
+      </w:pPr>
+      <w:rPr>
+        <w:rFonts w:ascii="Wingdings" w:hAnsi="Wingdings" w:hint="default"/>
+      </w:rPr>
+    </w:lvl>
+    <w:lvl w:ilvl="6" w:tplc="04090001" w:tentative="1">
+      <w:start w:val="1"/>
+      <w:numFmt w:val="bullet"/>
+      <w:lvlText w:val=""/>
+      <w:lvlJc w:val="left"/>
+      <w:pPr>
+        <w:ind w:left="5385" w:hanging="360"/>
+      </w:pPr>
+      <w:rPr>
+        <w:rFonts w:ascii="Symbol" w:hAnsi="Symbol" w:hint="default"/>
+      </w:rPr>
+    </w:lvl>
+    <w:lvl w:ilvl="7" w:tplc="04090003" w:tentative="1">
+      <w:start w:val="1"/>
+      <w:numFmt w:val="bullet"/>
+      <w:lvlText w:val="o"/>
+      <w:lvlJc w:val="left"/>
+      <w:pPr>
+        <w:ind w:left="6105" w:hanging="360"/>
+      </w:pPr>
+      <w:rPr>
+        <w:rFonts w:ascii="Courier New" w:hAnsi="Courier New" w:cs="Courier New" w:hint="default"/>
+      </w:rPr>
+    </w:lvl>
+    <w:lvl w:ilvl="8" w:tplc="04090005" w:tentative="1">
+      <w:start w:val="1"/>
+      <w:numFmt w:val="bullet"/>
+      <w:lvlText w:val=""/>
+      <w:lvlJc w:val="left"/>
+      <w:pPr>
+        <w:ind w:left="6825" w:hanging="360"/>
+      </w:pPr>
+      <w:rPr>
+        <w:rFonts w:ascii="Wingdings" w:hAnsi="Wingdings" w:hint="default"/>
+      </w:rPr>
+    </w:lvl>
+  </w:abstractNum>
+  <w:abstractNum w:abstractNumId="20" w15:restartNumberingAfterBreak="0">
     <w:nsid w:val="0D44201E"/>
     <w:multiLevelType w:val="hybridMultilevel"/>
     <w:tmpl w:val="A11AE52A"/>
@@ -5522,7 +4011,7 @@
       </w:rPr>
     </w:lvl>
   </w:abstractNum>
-  <w:abstractNum w:abstractNumId="20" w15:restartNumberingAfterBreak="0">
+  <w:abstractNum w:abstractNumId="21" w15:restartNumberingAfterBreak="0">
     <w:nsid w:val="0F567D10"/>
     <w:multiLevelType w:val="hybridMultilevel"/>
     <w:tmpl w:val="5BC88ABA"/>
@@ -5608,7 +4097,7 @@
       </w:pPr>
     </w:lvl>
   </w:abstractNum>
-  <w:abstractNum w:abstractNumId="21" w15:restartNumberingAfterBreak="0">
+  <w:abstractNum w:abstractNumId="22" w15:restartNumberingAfterBreak="0">
     <w:nsid w:val="1026446E"/>
     <w:multiLevelType w:val="hybridMultilevel"/>
     <w:tmpl w:val="A500702A"/>
@@ -5700,7 +4189,7 @@
       </w:pPr>
     </w:lvl>
   </w:abstractNum>
-  <w:abstractNum w:abstractNumId="22" w15:restartNumberingAfterBreak="0">
+  <w:abstractNum w:abstractNumId="23" w15:restartNumberingAfterBreak="0">
     <w:nsid w:val="123A6059"/>
     <w:multiLevelType w:val="hybridMultilevel"/>
     <w:tmpl w:val="F708AEF8"/>
@@ -5813,7 +4302,7 @@
       </w:rPr>
     </w:lvl>
   </w:abstractNum>
-  <w:abstractNum w:abstractNumId="23" w15:restartNumberingAfterBreak="0">
+  <w:abstractNum w:abstractNumId="24" w15:restartNumberingAfterBreak="0">
     <w:nsid w:val="1A740AFA"/>
     <w:multiLevelType w:val="hybridMultilevel"/>
     <w:tmpl w:val="CD84DAF2"/>
@@ -5904,7 +4393,7 @@
       </w:pPr>
     </w:lvl>
   </w:abstractNum>
-  <w:abstractNum w:abstractNumId="24" w15:restartNumberingAfterBreak="0">
+  <w:abstractNum w:abstractNumId="25" w15:restartNumberingAfterBreak="0">
     <w:nsid w:val="1B182705"/>
     <w:multiLevelType w:val="hybridMultilevel"/>
     <w:tmpl w:val="64B61CEA"/>
@@ -6017,7 +4506,7 @@
       </w:rPr>
     </w:lvl>
   </w:abstractNum>
-  <w:abstractNum w:abstractNumId="25" w15:restartNumberingAfterBreak="0">
+  <w:abstractNum w:abstractNumId="26" w15:restartNumberingAfterBreak="0">
     <w:nsid w:val="1BF2C330"/>
     <w:multiLevelType w:val="hybridMultilevel"/>
     <w:tmpl w:val="93C461C9"/>
@@ -6068,7 +4557,7 @@
       <w:lvlJc w:val="left"/>
     </w:lvl>
   </w:abstractNum>
-  <w:abstractNum w:abstractNumId="26" w15:restartNumberingAfterBreak="0">
+  <w:abstractNum w:abstractNumId="27" w15:restartNumberingAfterBreak="0">
     <w:nsid w:val="1DBA2A78"/>
     <w:multiLevelType w:val="hybridMultilevel"/>
     <w:tmpl w:val="A500702A"/>
@@ -6160,7 +4649,7 @@
       </w:pPr>
     </w:lvl>
   </w:abstractNum>
-  <w:abstractNum w:abstractNumId="27" w15:restartNumberingAfterBreak="0">
+  <w:abstractNum w:abstractNumId="28" w15:restartNumberingAfterBreak="0">
     <w:nsid w:val="1E2233A4"/>
     <w:multiLevelType w:val="hybridMultilevel"/>
     <w:tmpl w:val="672ED316"/>
@@ -6249,7 +4738,7 @@
       </w:pPr>
     </w:lvl>
   </w:abstractNum>
-  <w:abstractNum w:abstractNumId="28" w15:restartNumberingAfterBreak="0">
+  <w:abstractNum w:abstractNumId="29" w15:restartNumberingAfterBreak="0">
     <w:nsid w:val="21F266A2"/>
     <w:multiLevelType w:val="hybridMultilevel"/>
     <w:tmpl w:val="A500702A"/>
@@ -6341,7 +4830,7 @@
       </w:pPr>
     </w:lvl>
   </w:abstractNum>
-  <w:abstractNum w:abstractNumId="29" w15:restartNumberingAfterBreak="0">
+  <w:abstractNum w:abstractNumId="30" w15:restartNumberingAfterBreak="0">
     <w:nsid w:val="337E2055"/>
     <w:multiLevelType w:val="multilevel"/>
     <w:tmpl w:val="32DCA254"/>
@@ -6427,7 +4916,7 @@
       </w:pPr>
     </w:lvl>
   </w:abstractNum>
-  <w:abstractNum w:abstractNumId="30" w15:restartNumberingAfterBreak="0">
+  <w:abstractNum w:abstractNumId="31" w15:restartNumberingAfterBreak="0">
     <w:nsid w:val="3893317F"/>
     <w:multiLevelType w:val="hybridMultilevel"/>
     <w:tmpl w:val="E5D6D7C4"/>
@@ -6516,7 +5005,120 @@
       </w:pPr>
     </w:lvl>
   </w:abstractNum>
-  <w:abstractNum w:abstractNumId="31" w15:restartNumberingAfterBreak="0">
+  <w:abstractNum w:abstractNumId="32" w15:restartNumberingAfterBreak="0">
+    <w:nsid w:val="39246047"/>
+    <w:multiLevelType w:val="hybridMultilevel"/>
+    <w:tmpl w:val="BFDE3160"/>
+    <w:lvl w:ilvl="0" w:tplc="04090001">
+      <w:start w:val="1"/>
+      <w:numFmt w:val="bullet"/>
+      <w:lvlText w:val=""/>
+      <w:lvlJc w:val="left"/>
+      <w:pPr>
+        <w:ind w:left="1110" w:hanging="360"/>
+      </w:pPr>
+      <w:rPr>
+        <w:rFonts w:ascii="Symbol" w:hAnsi="Symbol" w:hint="default"/>
+      </w:rPr>
+    </w:lvl>
+    <w:lvl w:ilvl="1" w:tplc="04090003">
+      <w:start w:val="1"/>
+      <w:numFmt w:val="bullet"/>
+      <w:lvlText w:val="o"/>
+      <w:lvlJc w:val="left"/>
+      <w:pPr>
+        <w:ind w:left="1830" w:hanging="360"/>
+      </w:pPr>
+      <w:rPr>
+        <w:rFonts w:ascii="Courier New" w:hAnsi="Courier New" w:cs="Courier New" w:hint="default"/>
+      </w:rPr>
+    </w:lvl>
+    <w:lvl w:ilvl="2" w:tplc="04090005" w:tentative="1">
+      <w:start w:val="1"/>
+      <w:numFmt w:val="bullet"/>
+      <w:lvlText w:val=""/>
+      <w:lvlJc w:val="left"/>
+      <w:pPr>
+        <w:ind w:left="2550" w:hanging="360"/>
+      </w:pPr>
+      <w:rPr>
+        <w:rFonts w:ascii="Wingdings" w:hAnsi="Wingdings" w:hint="default"/>
+      </w:rPr>
+    </w:lvl>
+    <w:lvl w:ilvl="3" w:tplc="04090001" w:tentative="1">
+      <w:start w:val="1"/>
+      <w:numFmt w:val="bullet"/>
+      <w:lvlText w:val=""/>
+      <w:lvlJc w:val="left"/>
+      <w:pPr>
+        <w:ind w:left="3270" w:hanging="360"/>
+      </w:pPr>
+      <w:rPr>
+        <w:rFonts w:ascii="Symbol" w:hAnsi="Symbol" w:hint="default"/>
+      </w:rPr>
+    </w:lvl>
+    <w:lvl w:ilvl="4" w:tplc="04090003" w:tentative="1">
+      <w:start w:val="1"/>
+      <w:numFmt w:val="bullet"/>
+      <w:lvlText w:val="o"/>
+      <w:lvlJc w:val="left"/>
+      <w:pPr>
+        <w:ind w:left="3990" w:hanging="360"/>
+      </w:pPr>
+      <w:rPr>
+        <w:rFonts w:ascii="Courier New" w:hAnsi="Courier New" w:cs="Courier New" w:hint="default"/>
+      </w:rPr>
+    </w:lvl>
+    <w:lvl w:ilvl="5" w:tplc="04090005" w:tentative="1">
+      <w:start w:val="1"/>
+      <w:numFmt w:val="bullet"/>
+      <w:lvlText w:val=""/>
+      <w:lvlJc w:val="left"/>
+      <w:pPr>
+        <w:ind w:left="4710" w:hanging="360"/>
+      </w:pPr>
+      <w:rPr>
+        <w:rFonts w:ascii="Wingdings" w:hAnsi="Wingdings" w:hint="default"/>
+      </w:rPr>
+    </w:lvl>
+    <w:lvl w:ilvl="6" w:tplc="04090001" w:tentative="1">
+      <w:start w:val="1"/>
+      <w:numFmt w:val="bullet"/>
+      <w:lvlText w:val=""/>
+      <w:lvlJc w:val="left"/>
+      <w:pPr>
+        <w:ind w:left="5430" w:hanging="360"/>
+      </w:pPr>
+      <w:rPr>
+        <w:rFonts w:ascii="Symbol" w:hAnsi="Symbol" w:hint="default"/>
+      </w:rPr>
+    </w:lvl>
+    <w:lvl w:ilvl="7" w:tplc="04090003" w:tentative="1">
+      <w:start w:val="1"/>
+      <w:numFmt w:val="bullet"/>
+      <w:lvlText w:val="o"/>
+      <w:lvlJc w:val="left"/>
+      <w:pPr>
+        <w:ind w:left="6150" w:hanging="360"/>
+      </w:pPr>
+      <w:rPr>
+        <w:rFonts w:ascii="Courier New" w:hAnsi="Courier New" w:cs="Courier New" w:hint="default"/>
+      </w:rPr>
+    </w:lvl>
+    <w:lvl w:ilvl="8" w:tplc="04090005" w:tentative="1">
+      <w:start w:val="1"/>
+      <w:numFmt w:val="bullet"/>
+      <w:lvlText w:val=""/>
+      <w:lvlJc w:val="left"/>
+      <w:pPr>
+        <w:ind w:left="6870" w:hanging="360"/>
+      </w:pPr>
+      <w:rPr>
+        <w:rFonts w:ascii="Wingdings" w:hAnsi="Wingdings" w:hint="default"/>
+      </w:rPr>
+    </w:lvl>
+  </w:abstractNum>
+  <w:abstractNum w:abstractNumId="33" w15:restartNumberingAfterBreak="0">
     <w:nsid w:val="3F2F3243"/>
     <w:multiLevelType w:val="hybridMultilevel"/>
     <w:tmpl w:val="A500702A"/>
@@ -6608,7 +5210,7 @@
       </w:pPr>
     </w:lvl>
   </w:abstractNum>
-  <w:abstractNum w:abstractNumId="32" w15:restartNumberingAfterBreak="0">
+  <w:abstractNum w:abstractNumId="34" w15:restartNumberingAfterBreak="0">
     <w:nsid w:val="44221C99"/>
     <w:multiLevelType w:val="hybridMultilevel"/>
     <w:tmpl w:val="A500702A"/>
@@ -6700,7 +5302,7 @@
       </w:pPr>
     </w:lvl>
   </w:abstractNum>
-  <w:abstractNum w:abstractNumId="33" w15:restartNumberingAfterBreak="0">
+  <w:abstractNum w:abstractNumId="35" w15:restartNumberingAfterBreak="0">
     <w:nsid w:val="46B42684"/>
     <w:multiLevelType w:val="multilevel"/>
     <w:tmpl w:val="32DCA254"/>
@@ -6786,7 +5388,7 @@
       </w:pPr>
     </w:lvl>
   </w:abstractNum>
-  <w:abstractNum w:abstractNumId="34" w15:restartNumberingAfterBreak="0">
+  <w:abstractNum w:abstractNumId="36" w15:restartNumberingAfterBreak="0">
     <w:nsid w:val="4A101BE7"/>
     <w:multiLevelType w:val="multilevel"/>
     <w:tmpl w:val="32DCA254"/>
@@ -6872,7 +5474,7 @@
       </w:pPr>
     </w:lvl>
   </w:abstractNum>
-  <w:abstractNum w:abstractNumId="35" w15:restartNumberingAfterBreak="0">
+  <w:abstractNum w:abstractNumId="37" w15:restartNumberingAfterBreak="0">
     <w:nsid w:val="4C720252"/>
     <w:multiLevelType w:val="hybridMultilevel"/>
     <w:tmpl w:val="75468D32"/>
@@ -6962,7 +5564,7 @@
       </w:pPr>
     </w:lvl>
   </w:abstractNum>
-  <w:abstractNum w:abstractNumId="36" w15:restartNumberingAfterBreak="0">
+  <w:abstractNum w:abstractNumId="38" w15:restartNumberingAfterBreak="0">
     <w:nsid w:val="4C837E22"/>
     <w:multiLevelType w:val="hybridMultilevel"/>
     <w:tmpl w:val="E5D6D7C4"/>
@@ -7051,7 +5653,7 @@
       </w:pPr>
     </w:lvl>
   </w:abstractNum>
-  <w:abstractNum w:abstractNumId="37" w15:restartNumberingAfterBreak="0">
+  <w:abstractNum w:abstractNumId="39" w15:restartNumberingAfterBreak="0">
     <w:nsid w:val="50F22D92"/>
     <w:multiLevelType w:val="hybridMultilevel"/>
     <w:tmpl w:val="A500702A"/>
@@ -7143,7 +5745,7 @@
       </w:pPr>
     </w:lvl>
   </w:abstractNum>
-  <w:abstractNum w:abstractNumId="38" w15:restartNumberingAfterBreak="0">
+  <w:abstractNum w:abstractNumId="40" w15:restartNumberingAfterBreak="0">
     <w:nsid w:val="593473CE"/>
     <w:multiLevelType w:val="hybridMultilevel"/>
     <w:tmpl w:val="E5D6D7C4"/>
@@ -7232,7 +5834,7 @@
       </w:pPr>
     </w:lvl>
   </w:abstractNum>
-  <w:abstractNum w:abstractNumId="39" w15:restartNumberingAfterBreak="0">
+  <w:abstractNum w:abstractNumId="41" w15:restartNumberingAfterBreak="0">
     <w:nsid w:val="5D6F24BA"/>
     <w:multiLevelType w:val="hybridMultilevel"/>
     <w:tmpl w:val="672ED316"/>
@@ -7321,7 +5923,7 @@
       </w:pPr>
     </w:lvl>
   </w:abstractNum>
-  <w:abstractNum w:abstractNumId="40" w15:restartNumberingAfterBreak="0">
+  <w:abstractNum w:abstractNumId="42" w15:restartNumberingAfterBreak="0">
     <w:nsid w:val="5F992931"/>
     <w:multiLevelType w:val="hybridMultilevel"/>
     <w:tmpl w:val="0FB87CDE"/>
@@ -7410,7 +6012,7 @@
       </w:pPr>
     </w:lvl>
   </w:abstractNum>
-  <w:abstractNum w:abstractNumId="41" w15:restartNumberingAfterBreak="0">
+  <w:abstractNum w:abstractNumId="43" w15:restartNumberingAfterBreak="0">
     <w:nsid w:val="62A40BCA"/>
     <w:multiLevelType w:val="hybridMultilevel"/>
     <w:tmpl w:val="8BD02908"/>
@@ -7499,7 +6101,7 @@
       </w:pPr>
     </w:lvl>
   </w:abstractNum>
-  <w:abstractNum w:abstractNumId="42" w15:restartNumberingAfterBreak="0">
+  <w:abstractNum w:abstractNumId="44" w15:restartNumberingAfterBreak="0">
     <w:nsid w:val="66EF25D0"/>
     <w:multiLevelType w:val="hybridMultilevel"/>
     <w:tmpl w:val="EFB6C37C"/>
@@ -7588,7 +6190,7 @@
       </w:pPr>
     </w:lvl>
   </w:abstractNum>
-  <w:abstractNum w:abstractNumId="43" w15:restartNumberingAfterBreak="0">
+  <w:abstractNum w:abstractNumId="45" w15:restartNumberingAfterBreak="0">
     <w:nsid w:val="68D32986"/>
     <w:multiLevelType w:val="hybridMultilevel"/>
     <w:tmpl w:val="57721FB2"/>
@@ -7678,7 +6280,7 @@
       </w:pPr>
     </w:lvl>
   </w:abstractNum>
-  <w:abstractNum w:abstractNumId="44" w15:restartNumberingAfterBreak="0">
+  <w:abstractNum w:abstractNumId="46" w15:restartNumberingAfterBreak="0">
     <w:nsid w:val="6D505D33"/>
     <w:multiLevelType w:val="hybridMultilevel"/>
     <w:tmpl w:val="A500702A"/>
@@ -7770,7 +6372,7 @@
       </w:pPr>
     </w:lvl>
   </w:abstractNum>
-  <w:abstractNum w:abstractNumId="45" w15:restartNumberingAfterBreak="0">
+  <w:abstractNum w:abstractNumId="47" w15:restartNumberingAfterBreak="0">
     <w:nsid w:val="7172660E"/>
     <w:multiLevelType w:val="multilevel"/>
     <w:tmpl w:val="32DCA254"/>
@@ -7856,7 +6458,7 @@
       </w:pPr>
     </w:lvl>
   </w:abstractNum>
-  <w:abstractNum w:abstractNumId="46" w15:restartNumberingAfterBreak="0">
+  <w:abstractNum w:abstractNumId="48" w15:restartNumberingAfterBreak="0">
     <w:nsid w:val="71F8765A"/>
     <w:multiLevelType w:val="hybridMultilevel"/>
     <w:tmpl w:val="63B818C8"/>
@@ -7945,7 +6547,7 @@
       </w:pPr>
     </w:lvl>
   </w:abstractNum>
-  <w:abstractNum w:abstractNumId="47" w15:restartNumberingAfterBreak="0">
+  <w:abstractNum w:abstractNumId="49" w15:restartNumberingAfterBreak="0">
     <w:nsid w:val="745251CF"/>
     <w:multiLevelType w:val="hybridMultilevel"/>
     <w:tmpl w:val="E5D6D7C4"/>
@@ -8034,7 +6636,7 @@
       </w:pPr>
     </w:lvl>
   </w:abstractNum>
-  <w:abstractNum w:abstractNumId="48" w15:restartNumberingAfterBreak="0">
+  <w:abstractNum w:abstractNumId="50" w15:restartNumberingAfterBreak="0">
     <w:nsid w:val="77373C6D"/>
     <w:multiLevelType w:val="hybridMultilevel"/>
     <w:tmpl w:val="31E69BDC"/>
@@ -8120,7 +6722,7 @@
       </w:pPr>
     </w:lvl>
   </w:abstractNum>
-  <w:abstractNum w:abstractNumId="49" w15:restartNumberingAfterBreak="0">
+  <w:abstractNum w:abstractNumId="51" w15:restartNumberingAfterBreak="0">
     <w:nsid w:val="79701CB1"/>
     <w:multiLevelType w:val="hybridMultilevel"/>
     <w:tmpl w:val="E7E00358"/>
@@ -8210,7 +6812,7 @@
       </w:pPr>
     </w:lvl>
   </w:abstractNum>
-  <w:abstractNum w:abstractNumId="50" w15:restartNumberingAfterBreak="0">
+  <w:abstractNum w:abstractNumId="52" w15:restartNumberingAfterBreak="0">
     <w:nsid w:val="7B8D1778"/>
     <w:multiLevelType w:val="hybridMultilevel"/>
     <w:tmpl w:val="A500702A"/>
@@ -8302,7 +6904,7 @@
       </w:pPr>
     </w:lvl>
   </w:abstractNum>
-  <w:abstractNum w:abstractNumId="51" w15:restartNumberingAfterBreak="0">
+  <w:abstractNum w:abstractNumId="53" w15:restartNumberingAfterBreak="0">
     <w:nsid w:val="7E1F4A25"/>
     <w:multiLevelType w:val="hybridMultilevel"/>
     <w:tmpl w:val="8BD02908"/>
@@ -8392,10 +6994,10 @@
     </w:lvl>
   </w:abstractNum>
   <w:num w:numId="1">
-    <w:abstractNumId w:val="22"/>
+    <w:abstractNumId w:val="23"/>
   </w:num>
   <w:num w:numId="2">
-    <w:abstractNumId w:val="34"/>
+    <w:abstractNumId w:val="36"/>
     <w:lvlOverride w:ilvl="0">
       <w:startOverride w:val="1"/>
     </w:lvlOverride>
@@ -8425,19 +7027,19 @@
     </w:lvlOverride>
   </w:num>
   <w:num w:numId="3">
-    <w:abstractNumId w:val="29"/>
+    <w:abstractNumId w:val="30"/>
   </w:num>
   <w:num w:numId="4">
-    <w:abstractNumId w:val="33"/>
+    <w:abstractNumId w:val="35"/>
   </w:num>
   <w:num w:numId="5">
-    <w:abstractNumId w:val="45"/>
+    <w:abstractNumId w:val="47"/>
   </w:num>
   <w:num w:numId="6">
-    <w:abstractNumId w:val="24"/>
+    <w:abstractNumId w:val="25"/>
   </w:num>
   <w:num w:numId="7">
-    <w:abstractNumId w:val="28"/>
+    <w:abstractNumId w:val="29"/>
     <w:lvlOverride w:ilvl="0">
       <w:startOverride w:val="1"/>
     </w:lvlOverride>
@@ -8467,7 +7069,7 @@
     </w:lvlOverride>
   </w:num>
   <w:num w:numId="8">
-    <w:abstractNumId w:val="41"/>
+    <w:abstractNumId w:val="43"/>
     <w:lvlOverride w:ilvl="0">
       <w:startOverride w:val="4"/>
     </w:lvlOverride>
@@ -8497,37 +7099,37 @@
     </w:lvlOverride>
   </w:num>
   <w:num w:numId="9">
-    <w:abstractNumId w:val="28"/>
+    <w:abstractNumId w:val="29"/>
   </w:num>
   <w:num w:numId="10">
-    <w:abstractNumId w:val="32"/>
+    <w:abstractNumId w:val="34"/>
   </w:num>
   <w:num w:numId="11">
-    <w:abstractNumId w:val="44"/>
+    <w:abstractNumId w:val="46"/>
   </w:num>
   <w:num w:numId="12">
-    <w:abstractNumId w:val="19"/>
+    <w:abstractNumId w:val="20"/>
   </w:num>
   <w:num w:numId="13">
-    <w:abstractNumId w:val="41"/>
+    <w:abstractNumId w:val="43"/>
   </w:num>
   <w:num w:numId="14">
     <w:abstractNumId w:val="15"/>
   </w:num>
   <w:num w:numId="15">
-    <w:abstractNumId w:val="39"/>
+    <w:abstractNumId w:val="41"/>
   </w:num>
   <w:num w:numId="16">
+    <w:abstractNumId w:val="28"/>
+  </w:num>
+  <w:num w:numId="17">
+    <w:abstractNumId w:val="52"/>
+  </w:num>
+  <w:num w:numId="18">
     <w:abstractNumId w:val="27"/>
   </w:num>
-  <w:num w:numId="17">
-    <w:abstractNumId w:val="50"/>
-  </w:num>
-  <w:num w:numId="18">
-    <w:abstractNumId w:val="26"/>
-  </w:num>
   <w:num w:numId="19">
-    <w:abstractNumId w:val="35"/>
+    <w:abstractNumId w:val="37"/>
   </w:num>
   <w:num w:numId="20">
     <w:abstractNumId w:val="16"/>
@@ -8539,61 +7141,67 @@
     <w:abstractNumId w:val="18"/>
   </w:num>
   <w:num w:numId="23">
-    <w:abstractNumId w:val="25"/>
+    <w:abstractNumId w:val="26"/>
   </w:num>
   <w:num w:numId="24">
-    <w:abstractNumId w:val="31"/>
+    <w:abstractNumId w:val="33"/>
   </w:num>
   <w:num w:numId="25">
-    <w:abstractNumId w:val="51"/>
+    <w:abstractNumId w:val="53"/>
   </w:num>
   <w:num w:numId="26">
     <w:abstractNumId w:val="14"/>
   </w:num>
   <w:num w:numId="27">
+    <w:abstractNumId w:val="50"/>
+  </w:num>
+  <w:num w:numId="28">
+    <w:abstractNumId w:val="44"/>
+  </w:num>
+  <w:num w:numId="29">
+    <w:abstractNumId w:val="39"/>
+  </w:num>
+  <w:num w:numId="30">
+    <w:abstractNumId w:val="22"/>
+  </w:num>
+  <w:num w:numId="31">
+    <w:abstractNumId w:val="24"/>
+  </w:num>
+  <w:num w:numId="32">
+    <w:abstractNumId w:val="21"/>
+  </w:num>
+  <w:num w:numId="33">
+    <w:abstractNumId w:val="42"/>
+  </w:num>
+  <w:num w:numId="34">
     <w:abstractNumId w:val="48"/>
   </w:num>
-  <w:num w:numId="28">
-    <w:abstractNumId w:val="42"/>
-  </w:num>
-  <w:num w:numId="29">
-    <w:abstractNumId w:val="37"/>
-  </w:num>
-  <w:num w:numId="30">
-    <w:abstractNumId w:val="21"/>
-  </w:num>
-  <w:num w:numId="31">
-    <w:abstractNumId w:val="23"/>
-  </w:num>
-  <w:num w:numId="32">
-    <w:abstractNumId w:val="20"/>
-  </w:num>
-  <w:num w:numId="33">
-    <w:abstractNumId w:val="40"/>
-  </w:num>
-  <w:num w:numId="34">
-    <w:abstractNumId w:val="46"/>
-  </w:num>
   <w:num w:numId="35">
-    <w:abstractNumId w:val="30"/>
+    <w:abstractNumId w:val="31"/>
   </w:num>
   <w:num w:numId="36">
-    <w:abstractNumId w:val="47"/>
+    <w:abstractNumId w:val="49"/>
   </w:num>
   <w:num w:numId="37">
     <w:abstractNumId w:val="17"/>
   </w:num>
   <w:num w:numId="38">
+    <w:abstractNumId w:val="40"/>
+  </w:num>
+  <w:num w:numId="39">
+    <w:abstractNumId w:val="45"/>
+  </w:num>
+  <w:num w:numId="40">
     <w:abstractNumId w:val="38"/>
   </w:num>
-  <w:num w:numId="39">
-    <w:abstractNumId w:val="43"/>
+  <w:num w:numId="41">
+    <w:abstractNumId w:val="51"/>
   </w:num>
-  <w:num w:numId="40">
-    <w:abstractNumId w:val="36"/>
+  <w:num w:numId="42">
+    <w:abstractNumId w:val="32"/>
   </w:num>
-  <w:num w:numId="41">
-    <w:abstractNumId w:val="49"/>
+  <w:num w:numId="43">
+    <w:abstractNumId w:val="19"/>
   </w:num>
   <w:numIdMacAtCleanup w:val="2"/>
 </w:numbering>
@@ -9721,6 +8329,55 @@
       <w:lang w:val="es-CR" w:eastAsia="es-CR"/>
     </w:rPr>
   </w:style>
+  <w:style w:type="paragraph" w:styleId="HTMLconformatoprevio">
+    <w:name w:val="HTML Preformatted"/>
+    <w:basedOn w:val="Normal"/>
+    <w:link w:val="HTMLconformatoprevioCar"/>
+    <w:uiPriority w:val="99"/>
+    <w:semiHidden/>
+    <w:unhideWhenUsed/>
+    <w:rsid w:val="00D852F3"/>
+    <w:pPr>
+      <w:tabs>
+        <w:tab w:val="left" w:pos="916"/>
+        <w:tab w:val="left" w:pos="1832"/>
+        <w:tab w:val="left" w:pos="2748"/>
+        <w:tab w:val="left" w:pos="3664"/>
+        <w:tab w:val="left" w:pos="4580"/>
+        <w:tab w:val="left" w:pos="5496"/>
+        <w:tab w:val="left" w:pos="6412"/>
+        <w:tab w:val="left" w:pos="7328"/>
+        <w:tab w:val="left" w:pos="8244"/>
+        <w:tab w:val="left" w:pos="9160"/>
+        <w:tab w:val="left" w:pos="10076"/>
+        <w:tab w:val="left" w:pos="10992"/>
+        <w:tab w:val="left" w:pos="11908"/>
+        <w:tab w:val="left" w:pos="12824"/>
+        <w:tab w:val="left" w:pos="13740"/>
+        <w:tab w:val="left" w:pos="14656"/>
+      </w:tabs>
+    </w:pPr>
+    <w:rPr>
+      <w:rFonts w:ascii="Courier New" w:hAnsi="Courier New" w:cs="Courier New"/>
+      <w:sz w:val="20"/>
+      <w:szCs w:val="20"/>
+      <w:lang w:val="en-US" w:eastAsia="ja-JP"/>
+    </w:rPr>
+  </w:style>
+  <w:style w:type="character" w:customStyle="1" w:styleId="HTMLconformatoprevioCar">
+    <w:name w:val="HTML con formato previo Car"/>
+    <w:basedOn w:val="Fuentedeprrafopredeter"/>
+    <w:link w:val="HTMLconformatoprevio"/>
+    <w:uiPriority w:val="99"/>
+    <w:semiHidden/>
+    <w:rsid w:val="00D852F3"/>
+    <w:rPr>
+      <w:rFonts w:ascii="Courier New" w:eastAsia="Times New Roman" w:hAnsi="Courier New" w:cs="Courier New"/>
+      <w:sz w:val="20"/>
+      <w:szCs w:val="20"/>
+      <w:lang w:val="en-US" w:eastAsia="ja-JP"/>
+    </w:rPr>
+  </w:style>
 </w:styles>
 </file>
 
@@ -10008,6 +8665,12 @@
 </file>
 
 <file path=customXml/item1.xml><?xml version="1.0" encoding="utf-8"?>
+<p:properties xmlns:p="http://schemas.microsoft.com/office/2006/metadata/properties" xmlns:xsi="http://www.w3.org/2001/XMLSchema-instance" xmlns:pc="http://schemas.microsoft.com/office/infopath/2007/PartnerControls">
+  <documentManagement/>
+</p:properties>
+</file>
+
+<file path=customXml/item2.xml><?xml version="1.0" encoding="utf-8"?>
 <?mso-contentType ?>
 <FormTemplates xmlns="http://schemas.microsoft.com/sharepoint/v3/contenttype/forms">
   <Display>DocumentLibraryForm</Display>
@@ -10016,7 +8679,7 @@
 </FormTemplates>
 </file>
 
-<file path=customXml/item2.xml><?xml version="1.0" encoding="utf-8"?>
+<file path=customXml/item3.xml><?xml version="1.0" encoding="utf-8"?>
 <ct:contentTypeSchema xmlns:ct="http://schemas.microsoft.com/office/2006/metadata/contentType" xmlns:ma="http://schemas.microsoft.com/office/2006/metadata/properties/metaAttributes" ct:_="" ma:_="" ma:contentTypeName="Documento" ma:contentTypeID="0x0101001DAFAB72B11A8841BB4C9719408B0024" ma:contentTypeVersion="13" ma:contentTypeDescription="Crear nuevo documento." ma:contentTypeScope="" ma:versionID="2ff38d6eb3da1cbd5a7e1526ef8cc37d">
   <xsd:schema xmlns:xsd="http://www.w3.org/2001/XMLSchema" xmlns:xs="http://www.w3.org/2001/XMLSchema" xmlns:p="http://schemas.microsoft.com/office/2006/metadata/properties" xmlns:ns3="5efee8aa-3388-4072-ad52-ddb68a0c1c80" xmlns:ns4="47562841-78c1-4b44-a16c-8a242845c2e3" targetNamespace="http://schemas.microsoft.com/office/2006/metadata/properties" ma:root="true" ma:fieldsID="a941c1ca70c9bb1de421b279fcf88f6b" ns3:_="" ns4:_="">
     <xsd:import namespace="5efee8aa-3388-4072-ad52-ddb68a0c1c80"/>
@@ -10239,17 +8902,20 @@
 </ct:contentTypeSchema>
 </file>
 
-<file path=customXml/item3.xml><?xml version="1.0" encoding="utf-8"?>
-<p:properties xmlns:p="http://schemas.microsoft.com/office/2006/metadata/properties" xmlns:xsi="http://www.w3.org/2001/XMLSchema-instance" xmlns:pc="http://schemas.microsoft.com/office/infopath/2007/PartnerControls">
-  <documentManagement/>
-</p:properties>
-</file>
-
 <file path=customXml/item4.xml><?xml version="1.0" encoding="utf-8"?>
 <b:Sources xmlns:b="http://schemas.openxmlformats.org/officeDocument/2006/bibliography" xmlns="http://schemas.openxmlformats.org/officeDocument/2006/bibliography" SelectedStyle="\APA.XSL" StyleName="APA Fifth Edition"/>
 </file>
 
 <file path=customXml/itemProps1.xml><?xml version="1.0" encoding="utf-8"?>
+<ds:datastoreItem xmlns:ds="http://schemas.openxmlformats.org/officeDocument/2006/customXml" ds:itemID="{F1A4C43C-32DF-42BA-B87C-76F0382CBBB8}">
+  <ds:schemaRefs>
+    <ds:schemaRef ds:uri="http://schemas.microsoft.com/office/2006/metadata/properties"/>
+    <ds:schemaRef ds:uri="http://schemas.microsoft.com/office/infopath/2007/PartnerControls"/>
+  </ds:schemaRefs>
+</ds:datastoreItem>
+</file>
+
+<file path=customXml/itemProps2.xml><?xml version="1.0" encoding="utf-8"?>
 <ds:datastoreItem xmlns:ds="http://schemas.openxmlformats.org/officeDocument/2006/customXml" ds:itemID="{6B3A67DB-203F-4807-89F9-E691375F9EDA}">
   <ds:schemaRefs>
     <ds:schemaRef ds:uri="http://schemas.microsoft.com/sharepoint/v3/contenttype/forms"/>
@@ -10257,7 +8923,7 @@
 </ds:datastoreItem>
 </file>
 
-<file path=customXml/itemProps2.xml><?xml version="1.0" encoding="utf-8"?>
+<file path=customXml/itemProps3.xml><?xml version="1.0" encoding="utf-8"?>
 <ds:datastoreItem xmlns:ds="http://schemas.openxmlformats.org/officeDocument/2006/customXml" ds:itemID="{C373D514-EDBB-44D1-869B-8AF35A4890DE}">
   <ds:schemaRefs>
     <ds:schemaRef ds:uri="http://schemas.microsoft.com/office/2006/metadata/contentType"/>
@@ -10276,17 +8942,8 @@
 </ds:datastoreItem>
 </file>
 
-<file path=customXml/itemProps3.xml><?xml version="1.0" encoding="utf-8"?>
-<ds:datastoreItem xmlns:ds="http://schemas.openxmlformats.org/officeDocument/2006/customXml" ds:itemID="{F1A4C43C-32DF-42BA-B87C-76F0382CBBB8}">
-  <ds:schemaRefs>
-    <ds:schemaRef ds:uri="http://schemas.microsoft.com/office/2006/metadata/properties"/>
-    <ds:schemaRef ds:uri="http://schemas.microsoft.com/office/infopath/2007/PartnerControls"/>
-  </ds:schemaRefs>
-</ds:datastoreItem>
-</file>
-
 <file path=customXml/itemProps4.xml><?xml version="1.0" encoding="utf-8"?>
-<ds:datastoreItem xmlns:ds="http://schemas.openxmlformats.org/officeDocument/2006/customXml" ds:itemID="{FA6DD564-4410-45E9-B648-D9D9DE218975}">
+<ds:datastoreItem xmlns:ds="http://schemas.openxmlformats.org/officeDocument/2006/customXml" ds:itemID="{C1EE87F6-7F63-4CB1-8D94-65A1BD64EFC2}">
   <ds:schemaRefs>
     <ds:schemaRef ds:uri="http://schemas.openxmlformats.org/officeDocument/2006/bibliography"/>
   </ds:schemaRefs>

</xml_diff>